<commit_message>
Small change to webpage
</commit_message>
<xml_diff>
--- a/Årsoppgave.docx
+++ b/Årsoppgave.docx
@@ -60,7 +60,7 @@
               <w:tab w:val="right" w:leader="dot" w:pos="9062"/>
             </w:tabs>
             <w:rPr>
-              <w:rFonts w:ascii="Times New Roman" w:eastAsiaTheme="minorEastAsia" w:hAnsi="Times New Roman"/>
+              <w:rFonts w:asciiTheme="minorHAnsi" w:eastAsiaTheme="minorEastAsia" w:hAnsiTheme="minorHAnsi" w:cstheme="minorBidi"/>
               <w:noProof/>
               <w:sz w:val="22"/>
               <w:szCs w:val="28"/>
@@ -85,7 +85,7 @@
             </w:rPr>
             <w:fldChar w:fldCharType="separate"/>
           </w:r>
-          <w:hyperlink w:anchor="_Toc104278584" w:history="1">
+          <w:hyperlink w:anchor="_Toc104369530" w:history="1">
             <w:r>
               <w:rPr>
                 <w:rStyle w:val="Hyperkobling"/>
@@ -96,7 +96,6 @@
             </w:r>
             <w:r>
               <w:rPr>
-                <w:rFonts w:ascii="Times New Roman" w:hAnsi="Times New Roman"/>
                 <w:noProof/>
                 <w:webHidden/>
               </w:rPr>
@@ -104,7 +103,6 @@
             </w:r>
             <w:r>
               <w:rPr>
-                <w:rFonts w:ascii="Times New Roman" w:hAnsi="Times New Roman"/>
                 <w:noProof/>
                 <w:webHidden/>
               </w:rPr>
@@ -112,22 +110,19 @@
             </w:r>
             <w:r>
               <w:rPr>
-                <w:rFonts w:ascii="Times New Roman" w:hAnsi="Times New Roman"/>
                 <w:noProof/>
                 <w:webHidden/>
               </w:rPr>
-              <w:instrText xml:space="preserve"> PAGEREF _Toc104278584 \h </w:instrText>
-            </w:r>
-            <w:r>
-              <w:rPr>
-                <w:rFonts w:ascii="Times New Roman" w:hAnsi="Times New Roman"/>
+              <w:instrText xml:space="preserve"> PAGEREF _Toc104369530 \h </w:instrText>
+            </w:r>
+            <w:r>
+              <w:rPr>
                 <w:noProof/>
                 <w:webHidden/>
               </w:rPr>
             </w:r>
             <w:r>
               <w:rPr>
-                <w:rFonts w:ascii="Times New Roman" w:hAnsi="Times New Roman"/>
                 <w:noProof/>
                 <w:webHidden/>
               </w:rPr>
@@ -135,7 +130,6 @@
             </w:r>
             <w:r>
               <w:rPr>
-                <w:rFonts w:ascii="Times New Roman" w:hAnsi="Times New Roman"/>
                 <w:noProof/>
                 <w:webHidden/>
               </w:rPr>
@@ -143,7 +137,6 @@
             </w:r>
             <w:r>
               <w:rPr>
-                <w:rFonts w:ascii="Times New Roman" w:hAnsi="Times New Roman"/>
                 <w:noProof/>
                 <w:webHidden/>
               </w:rPr>
@@ -158,11 +151,12 @@
               <w:tab w:val="right" w:leader="dot" w:pos="9062"/>
             </w:tabs>
             <w:rPr>
-              <w:rFonts w:ascii="Times New Roman" w:hAnsi="Times New Roman" w:cs="Times New Roman"/>
               <w:noProof/>
+              <w:szCs w:val="28"/>
+              <w:lang w:bidi="mn-Mong-CN"/>
             </w:rPr>
           </w:pPr>
-          <w:hyperlink w:anchor="_Toc104278585" w:history="1">
+          <w:hyperlink w:anchor="_Toc104369531" w:history="1">
             <w:r>
               <w:rPr>
                 <w:rStyle w:val="Hyperkobling"/>
@@ -175,7 +169,6 @@
             </w:r>
             <w:r>
               <w:rPr>
-                <w:rFonts w:ascii="Times New Roman" w:hAnsi="Times New Roman" w:cs="Times New Roman"/>
                 <w:noProof/>
                 <w:webHidden/>
               </w:rPr>
@@ -183,7 +176,6 @@
             </w:r>
             <w:r>
               <w:rPr>
-                <w:rFonts w:ascii="Times New Roman" w:hAnsi="Times New Roman" w:cs="Times New Roman"/>
                 <w:noProof/>
                 <w:webHidden/>
               </w:rPr>
@@ -191,22 +183,19 @@
             </w:r>
             <w:r>
               <w:rPr>
-                <w:rFonts w:ascii="Times New Roman" w:hAnsi="Times New Roman" w:cs="Times New Roman"/>
                 <w:noProof/>
                 <w:webHidden/>
               </w:rPr>
-              <w:instrText xml:space="preserve"> PAGEREF _Toc104278585 \h </w:instrText>
-            </w:r>
-            <w:r>
-              <w:rPr>
-                <w:rFonts w:ascii="Times New Roman" w:hAnsi="Times New Roman" w:cs="Times New Roman"/>
+              <w:instrText xml:space="preserve"> PAGEREF _Toc104369531 \h </w:instrText>
+            </w:r>
+            <w:r>
+              <w:rPr>
                 <w:noProof/>
                 <w:webHidden/>
               </w:rPr>
             </w:r>
             <w:r>
               <w:rPr>
-                <w:rFonts w:ascii="Times New Roman" w:hAnsi="Times New Roman" w:cs="Times New Roman"/>
                 <w:noProof/>
                 <w:webHidden/>
               </w:rPr>
@@ -214,7 +203,6 @@
             </w:r>
             <w:r>
               <w:rPr>
-                <w:rFonts w:ascii="Times New Roman" w:hAnsi="Times New Roman" w:cs="Times New Roman"/>
                 <w:noProof/>
                 <w:webHidden/>
               </w:rPr>
@@ -222,7 +210,6 @@
             </w:r>
             <w:r>
               <w:rPr>
-                <w:rFonts w:ascii="Times New Roman" w:hAnsi="Times New Roman" w:cs="Times New Roman"/>
                 <w:noProof/>
                 <w:webHidden/>
               </w:rPr>
@@ -237,11 +224,12 @@
               <w:tab w:val="right" w:leader="dot" w:pos="9062"/>
             </w:tabs>
             <w:rPr>
-              <w:rFonts w:ascii="Times New Roman" w:hAnsi="Times New Roman" w:cs="Times New Roman"/>
               <w:noProof/>
+              <w:szCs w:val="28"/>
+              <w:lang w:bidi="mn-Mong-CN"/>
             </w:rPr>
           </w:pPr>
-          <w:hyperlink w:anchor="_Toc104278586" w:history="1">
+          <w:hyperlink w:anchor="_Toc104369532" w:history="1">
             <w:r>
               <w:rPr>
                 <w:rStyle w:val="Hyperkobling"/>
@@ -254,7 +242,6 @@
             </w:r>
             <w:r>
               <w:rPr>
-                <w:rFonts w:ascii="Times New Roman" w:hAnsi="Times New Roman" w:cs="Times New Roman"/>
                 <w:noProof/>
                 <w:webHidden/>
               </w:rPr>
@@ -262,7 +249,6 @@
             </w:r>
             <w:r>
               <w:rPr>
-                <w:rFonts w:ascii="Times New Roman" w:hAnsi="Times New Roman" w:cs="Times New Roman"/>
                 <w:noProof/>
                 <w:webHidden/>
               </w:rPr>
@@ -270,22 +256,19 @@
             </w:r>
             <w:r>
               <w:rPr>
-                <w:rFonts w:ascii="Times New Roman" w:hAnsi="Times New Roman" w:cs="Times New Roman"/>
                 <w:noProof/>
                 <w:webHidden/>
               </w:rPr>
-              <w:instrText xml:space="preserve"> PAGEREF _Toc104278586 \h </w:instrText>
-            </w:r>
-            <w:r>
-              <w:rPr>
-                <w:rFonts w:ascii="Times New Roman" w:hAnsi="Times New Roman" w:cs="Times New Roman"/>
+              <w:instrText xml:space="preserve"> PAGEREF _Toc104369532 \h </w:instrText>
+            </w:r>
+            <w:r>
+              <w:rPr>
                 <w:noProof/>
                 <w:webHidden/>
               </w:rPr>
             </w:r>
             <w:r>
               <w:rPr>
-                <w:rFonts w:ascii="Times New Roman" w:hAnsi="Times New Roman" w:cs="Times New Roman"/>
                 <w:noProof/>
                 <w:webHidden/>
               </w:rPr>
@@ -293,7 +276,6 @@
             </w:r>
             <w:r>
               <w:rPr>
-                <w:rFonts w:ascii="Times New Roman" w:hAnsi="Times New Roman" w:cs="Times New Roman"/>
                 <w:noProof/>
                 <w:webHidden/>
               </w:rPr>
@@ -301,7 +283,6 @@
             </w:r>
             <w:r>
               <w:rPr>
-                <w:rFonts w:ascii="Times New Roman" w:hAnsi="Times New Roman" w:cs="Times New Roman"/>
                 <w:noProof/>
                 <w:webHidden/>
               </w:rPr>
@@ -316,14 +297,14 @@
               <w:tab w:val="right" w:leader="dot" w:pos="9062"/>
             </w:tabs>
             <w:rPr>
-              <w:rFonts w:ascii="Times New Roman" w:eastAsiaTheme="minorEastAsia" w:hAnsi="Times New Roman"/>
+              <w:rFonts w:asciiTheme="minorHAnsi" w:eastAsiaTheme="minorEastAsia" w:hAnsiTheme="minorHAnsi" w:cstheme="minorBidi"/>
               <w:noProof/>
               <w:sz w:val="22"/>
               <w:szCs w:val="28"/>
               <w:lang w:eastAsia="zh-CN" w:bidi="mn-Mong-CN"/>
             </w:rPr>
           </w:pPr>
-          <w:hyperlink w:anchor="_Toc104278587" w:history="1">
+          <w:hyperlink w:anchor="_Toc104369533" w:history="1">
             <w:r>
               <w:rPr>
                 <w:rStyle w:val="Hyperkobling"/>
@@ -334,7 +315,6 @@
             </w:r>
             <w:r>
               <w:rPr>
-                <w:rFonts w:ascii="Times New Roman" w:hAnsi="Times New Roman"/>
                 <w:noProof/>
                 <w:webHidden/>
               </w:rPr>
@@ -342,7 +322,6 @@
             </w:r>
             <w:r>
               <w:rPr>
-                <w:rFonts w:ascii="Times New Roman" w:hAnsi="Times New Roman"/>
                 <w:noProof/>
                 <w:webHidden/>
               </w:rPr>
@@ -350,22 +329,19 @@
             </w:r>
             <w:r>
               <w:rPr>
-                <w:rFonts w:ascii="Times New Roman" w:hAnsi="Times New Roman"/>
                 <w:noProof/>
                 <w:webHidden/>
               </w:rPr>
-              <w:instrText xml:space="preserve"> PAGEREF _Toc104278587 \h </w:instrText>
-            </w:r>
-            <w:r>
-              <w:rPr>
-                <w:rFonts w:ascii="Times New Roman" w:hAnsi="Times New Roman"/>
+              <w:instrText xml:space="preserve"> PAGEREF _Toc104369533 \h </w:instrText>
+            </w:r>
+            <w:r>
+              <w:rPr>
                 <w:noProof/>
                 <w:webHidden/>
               </w:rPr>
             </w:r>
             <w:r>
               <w:rPr>
-                <w:rFonts w:ascii="Times New Roman" w:hAnsi="Times New Roman"/>
                 <w:noProof/>
                 <w:webHidden/>
               </w:rPr>
@@ -373,7 +349,6 @@
             </w:r>
             <w:r>
               <w:rPr>
-                <w:rFonts w:ascii="Times New Roman" w:hAnsi="Times New Roman"/>
                 <w:noProof/>
                 <w:webHidden/>
               </w:rPr>
@@ -381,7 +356,6 @@
             </w:r>
             <w:r>
               <w:rPr>
-                <w:rFonts w:ascii="Times New Roman" w:hAnsi="Times New Roman"/>
                 <w:noProof/>
                 <w:webHidden/>
               </w:rPr>
@@ -396,11 +370,12 @@
               <w:tab w:val="right" w:leader="dot" w:pos="9062"/>
             </w:tabs>
             <w:rPr>
-              <w:rFonts w:ascii="Times New Roman" w:hAnsi="Times New Roman" w:cs="Times New Roman"/>
               <w:noProof/>
+              <w:szCs w:val="28"/>
+              <w:lang w:bidi="mn-Mong-CN"/>
             </w:rPr>
           </w:pPr>
-          <w:hyperlink w:anchor="_Toc104278588" w:history="1">
+          <w:hyperlink w:anchor="_Toc104369534" w:history="1">
             <w:r>
               <w:rPr>
                 <w:rStyle w:val="Hyperkobling"/>
@@ -413,7 +388,6 @@
             </w:r>
             <w:r>
               <w:rPr>
-                <w:rFonts w:ascii="Times New Roman" w:hAnsi="Times New Roman" w:cs="Times New Roman"/>
                 <w:noProof/>
                 <w:webHidden/>
               </w:rPr>
@@ -421,7 +395,6 @@
             </w:r>
             <w:r>
               <w:rPr>
-                <w:rFonts w:ascii="Times New Roman" w:hAnsi="Times New Roman" w:cs="Times New Roman"/>
                 <w:noProof/>
                 <w:webHidden/>
               </w:rPr>
@@ -429,22 +402,19 @@
             </w:r>
             <w:r>
               <w:rPr>
-                <w:rFonts w:ascii="Times New Roman" w:hAnsi="Times New Roman" w:cs="Times New Roman"/>
                 <w:noProof/>
                 <w:webHidden/>
               </w:rPr>
-              <w:instrText xml:space="preserve"> PAGEREF _Toc104278588 \h </w:instrText>
-            </w:r>
-            <w:r>
-              <w:rPr>
-                <w:rFonts w:ascii="Times New Roman" w:hAnsi="Times New Roman" w:cs="Times New Roman"/>
+              <w:instrText xml:space="preserve"> PAGEREF _Toc104369534 \h </w:instrText>
+            </w:r>
+            <w:r>
+              <w:rPr>
                 <w:noProof/>
                 <w:webHidden/>
               </w:rPr>
             </w:r>
             <w:r>
               <w:rPr>
-                <w:rFonts w:ascii="Times New Roman" w:hAnsi="Times New Roman" w:cs="Times New Roman"/>
                 <w:noProof/>
                 <w:webHidden/>
               </w:rPr>
@@ -452,7 +422,6 @@
             </w:r>
             <w:r>
               <w:rPr>
-                <w:rFonts w:ascii="Times New Roman" w:hAnsi="Times New Roman" w:cs="Times New Roman"/>
                 <w:noProof/>
                 <w:webHidden/>
               </w:rPr>
@@ -460,7 +429,6 @@
             </w:r>
             <w:r>
               <w:rPr>
-                <w:rFonts w:ascii="Times New Roman" w:hAnsi="Times New Roman" w:cs="Times New Roman"/>
                 <w:noProof/>
                 <w:webHidden/>
               </w:rPr>
@@ -475,11 +443,12 @@
               <w:tab w:val="right" w:leader="dot" w:pos="9062"/>
             </w:tabs>
             <w:rPr>
-              <w:rFonts w:ascii="Times New Roman" w:hAnsi="Times New Roman" w:cs="Times New Roman"/>
               <w:noProof/>
+              <w:szCs w:val="28"/>
+              <w:lang w:bidi="mn-Mong-CN"/>
             </w:rPr>
           </w:pPr>
-          <w:hyperlink w:anchor="_Toc104278589" w:history="1">
+          <w:hyperlink w:anchor="_Toc104369535" w:history="1">
             <w:r>
               <w:rPr>
                 <w:rStyle w:val="Hyperkobling"/>
@@ -492,7 +461,6 @@
             </w:r>
             <w:r>
               <w:rPr>
-                <w:rFonts w:ascii="Times New Roman" w:hAnsi="Times New Roman" w:cs="Times New Roman"/>
                 <w:noProof/>
                 <w:webHidden/>
               </w:rPr>
@@ -500,7 +468,6 @@
             </w:r>
             <w:r>
               <w:rPr>
-                <w:rFonts w:ascii="Times New Roman" w:hAnsi="Times New Roman" w:cs="Times New Roman"/>
                 <w:noProof/>
                 <w:webHidden/>
               </w:rPr>
@@ -508,22 +475,19 @@
             </w:r>
             <w:r>
               <w:rPr>
-                <w:rFonts w:ascii="Times New Roman" w:hAnsi="Times New Roman" w:cs="Times New Roman"/>
                 <w:noProof/>
                 <w:webHidden/>
               </w:rPr>
-              <w:instrText xml:space="preserve"> PAGEREF _Toc104278589 \h </w:instrText>
-            </w:r>
-            <w:r>
-              <w:rPr>
-                <w:rFonts w:ascii="Times New Roman" w:hAnsi="Times New Roman" w:cs="Times New Roman"/>
+              <w:instrText xml:space="preserve"> PAGEREF _Toc104369535 \h </w:instrText>
+            </w:r>
+            <w:r>
+              <w:rPr>
                 <w:noProof/>
                 <w:webHidden/>
               </w:rPr>
             </w:r>
             <w:r>
               <w:rPr>
-                <w:rFonts w:ascii="Times New Roman" w:hAnsi="Times New Roman" w:cs="Times New Roman"/>
                 <w:noProof/>
                 <w:webHidden/>
               </w:rPr>
@@ -531,7 +495,6 @@
             </w:r>
             <w:r>
               <w:rPr>
-                <w:rFonts w:ascii="Times New Roman" w:hAnsi="Times New Roman" w:cs="Times New Roman"/>
                 <w:noProof/>
                 <w:webHidden/>
               </w:rPr>
@@ -539,7 +502,6 @@
             </w:r>
             <w:r>
               <w:rPr>
-                <w:rFonts w:ascii="Times New Roman" w:hAnsi="Times New Roman" w:cs="Times New Roman"/>
                 <w:noProof/>
                 <w:webHidden/>
               </w:rPr>
@@ -554,11 +516,12 @@
               <w:tab w:val="right" w:leader="dot" w:pos="9062"/>
             </w:tabs>
             <w:rPr>
-              <w:rFonts w:ascii="Times New Roman" w:hAnsi="Times New Roman" w:cs="Times New Roman"/>
               <w:noProof/>
+              <w:szCs w:val="28"/>
+              <w:lang w:bidi="mn-Mong-CN"/>
             </w:rPr>
           </w:pPr>
-          <w:hyperlink w:anchor="_Toc104278590" w:history="1">
+          <w:hyperlink w:anchor="_Toc104369536" w:history="1">
             <w:r>
               <w:rPr>
                 <w:rStyle w:val="Hyperkobling"/>
@@ -566,12 +529,12 @@
                 <w:b/>
                 <w:bCs/>
                 <w:noProof/>
-              </w:rPr>
-              <w:t>Etikk &amp; Miljø</w:t>
-            </w:r>
-            <w:r>
-              <w:rPr>
-                <w:rFonts w:ascii="Times New Roman" w:hAnsi="Times New Roman" w:cs="Times New Roman"/>
+                <w:lang w:val="en-US"/>
+              </w:rPr>
+              <w:t>Server</w:t>
+            </w:r>
+            <w:r>
+              <w:rPr>
                 <w:noProof/>
                 <w:webHidden/>
               </w:rPr>
@@ -579,7 +542,6 @@
             </w:r>
             <w:r>
               <w:rPr>
-                <w:rFonts w:ascii="Times New Roman" w:hAnsi="Times New Roman" w:cs="Times New Roman"/>
                 <w:noProof/>
                 <w:webHidden/>
               </w:rPr>
@@ -587,22 +549,19 @@
             </w:r>
             <w:r>
               <w:rPr>
-                <w:rFonts w:ascii="Times New Roman" w:hAnsi="Times New Roman" w:cs="Times New Roman"/>
                 <w:noProof/>
                 <w:webHidden/>
               </w:rPr>
-              <w:instrText xml:space="preserve"> PAGEREF _Toc104278590 \h </w:instrText>
-            </w:r>
-            <w:r>
-              <w:rPr>
-                <w:rFonts w:ascii="Times New Roman" w:hAnsi="Times New Roman" w:cs="Times New Roman"/>
+              <w:instrText xml:space="preserve"> PAGEREF _Toc104369536 \h </w:instrText>
+            </w:r>
+            <w:r>
+              <w:rPr>
                 <w:noProof/>
                 <w:webHidden/>
               </w:rPr>
             </w:r>
             <w:r>
               <w:rPr>
-                <w:rFonts w:ascii="Times New Roman" w:hAnsi="Times New Roman" w:cs="Times New Roman"/>
                 <w:noProof/>
                 <w:webHidden/>
               </w:rPr>
@@ -610,7 +569,6 @@
             </w:r>
             <w:r>
               <w:rPr>
-                <w:rFonts w:ascii="Times New Roman" w:hAnsi="Times New Roman" w:cs="Times New Roman"/>
                 <w:noProof/>
                 <w:webHidden/>
               </w:rPr>
@@ -618,7 +576,79 @@
             </w:r>
             <w:r>
               <w:rPr>
-                <w:rFonts w:ascii="Times New Roman" w:hAnsi="Times New Roman" w:cs="Times New Roman"/>
+                <w:noProof/>
+                <w:webHidden/>
+              </w:rPr>
+              <w:fldChar w:fldCharType="end"/>
+            </w:r>
+          </w:hyperlink>
+        </w:p>
+        <w:p>
+          <w:pPr>
+            <w:pStyle w:val="INNH2"/>
+            <w:tabs>
+              <w:tab w:val="right" w:leader="dot" w:pos="9062"/>
+            </w:tabs>
+            <w:rPr>
+              <w:noProof/>
+              <w:szCs w:val="28"/>
+              <w:lang w:bidi="mn-Mong-CN"/>
+            </w:rPr>
+          </w:pPr>
+          <w:hyperlink w:anchor="_Toc104369537" w:history="1">
+            <w:r>
+              <w:rPr>
+                <w:rStyle w:val="Hyperkobling"/>
+                <w:rFonts w:ascii="Times New Roman" w:hAnsi="Times New Roman" w:cs="Times New Roman"/>
+                <w:b/>
+                <w:bCs/>
+                <w:noProof/>
+              </w:rPr>
+              <w:t>Etikk &amp; Miljø</w:t>
+            </w:r>
+            <w:r>
+              <w:rPr>
+                <w:noProof/>
+                <w:webHidden/>
+              </w:rPr>
+              <w:tab/>
+            </w:r>
+            <w:r>
+              <w:rPr>
+                <w:noProof/>
+                <w:webHidden/>
+              </w:rPr>
+              <w:fldChar w:fldCharType="begin"/>
+            </w:r>
+            <w:r>
+              <w:rPr>
+                <w:noProof/>
+                <w:webHidden/>
+              </w:rPr>
+              <w:instrText xml:space="preserve"> PAGEREF _Toc104369537 \h </w:instrText>
+            </w:r>
+            <w:r>
+              <w:rPr>
+                <w:noProof/>
+                <w:webHidden/>
+              </w:rPr>
+            </w:r>
+            <w:r>
+              <w:rPr>
+                <w:noProof/>
+                <w:webHidden/>
+              </w:rPr>
+              <w:fldChar w:fldCharType="separate"/>
+            </w:r>
+            <w:r>
+              <w:rPr>
+                <w:noProof/>
+                <w:webHidden/>
+              </w:rPr>
+              <w:t>3</w:t>
+            </w:r>
+            <w:r>
+              <w:rPr>
                 <w:noProof/>
                 <w:webHidden/>
               </w:rPr>
@@ -633,14 +663,14 @@
               <w:tab w:val="right" w:leader="dot" w:pos="9062"/>
             </w:tabs>
             <w:rPr>
-              <w:rFonts w:ascii="Times New Roman" w:eastAsiaTheme="minorEastAsia" w:hAnsi="Times New Roman"/>
+              <w:rFonts w:asciiTheme="minorHAnsi" w:eastAsiaTheme="minorEastAsia" w:hAnsiTheme="minorHAnsi" w:cstheme="minorBidi"/>
               <w:noProof/>
               <w:sz w:val="22"/>
               <w:szCs w:val="28"/>
               <w:lang w:eastAsia="zh-CN" w:bidi="mn-Mong-CN"/>
             </w:rPr>
           </w:pPr>
-          <w:hyperlink w:anchor="_Toc104278591" w:history="1">
+          <w:hyperlink w:anchor="_Toc104369538" w:history="1">
             <w:r>
               <w:rPr>
                 <w:rStyle w:val="Hyperkobling"/>
@@ -651,7 +681,6 @@
             </w:r>
             <w:r>
               <w:rPr>
-                <w:rFonts w:ascii="Times New Roman" w:hAnsi="Times New Roman"/>
                 <w:noProof/>
                 <w:webHidden/>
               </w:rPr>
@@ -659,7 +688,6 @@
             </w:r>
             <w:r>
               <w:rPr>
-                <w:rFonts w:ascii="Times New Roman" w:hAnsi="Times New Roman"/>
                 <w:noProof/>
                 <w:webHidden/>
               </w:rPr>
@@ -667,22 +695,19 @@
             </w:r>
             <w:r>
               <w:rPr>
-                <w:rFonts w:ascii="Times New Roman" w:hAnsi="Times New Roman"/>
                 <w:noProof/>
                 <w:webHidden/>
               </w:rPr>
-              <w:instrText xml:space="preserve"> PAGEREF _Toc104278591 \h </w:instrText>
-            </w:r>
-            <w:r>
-              <w:rPr>
-                <w:rFonts w:ascii="Times New Roman" w:hAnsi="Times New Roman"/>
+              <w:instrText xml:space="preserve"> PAGEREF _Toc104369538 \h </w:instrText>
+            </w:r>
+            <w:r>
+              <w:rPr>
                 <w:noProof/>
                 <w:webHidden/>
               </w:rPr>
             </w:r>
             <w:r>
               <w:rPr>
-                <w:rFonts w:ascii="Times New Roman" w:hAnsi="Times New Roman"/>
                 <w:noProof/>
                 <w:webHidden/>
               </w:rPr>
@@ -690,15 +715,13 @@
             </w:r>
             <w:r>
               <w:rPr>
-                <w:rFonts w:ascii="Times New Roman" w:hAnsi="Times New Roman"/>
                 <w:noProof/>
                 <w:webHidden/>
               </w:rPr>
-              <w:t>3</w:t>
-            </w:r>
-            <w:r>
-              <w:rPr>
-                <w:rFonts w:ascii="Times New Roman" w:hAnsi="Times New Roman"/>
+              <w:t>4</w:t>
+            </w:r>
+            <w:r>
+              <w:rPr>
                 <w:noProof/>
                 <w:webHidden/>
               </w:rPr>
@@ -713,11 +736,12 @@
               <w:tab w:val="right" w:leader="dot" w:pos="9062"/>
             </w:tabs>
             <w:rPr>
-              <w:rFonts w:ascii="Times New Roman" w:hAnsi="Times New Roman" w:cs="Times New Roman"/>
               <w:noProof/>
+              <w:szCs w:val="28"/>
+              <w:lang w:bidi="mn-Mong-CN"/>
             </w:rPr>
           </w:pPr>
-          <w:hyperlink w:anchor="_Toc104278592" w:history="1">
+          <w:hyperlink w:anchor="_Toc104369539" w:history="1">
             <w:r>
               <w:rPr>
                 <w:rStyle w:val="Hyperkobling"/>
@@ -730,7 +754,6 @@
             </w:r>
             <w:r>
               <w:rPr>
-                <w:rFonts w:ascii="Times New Roman" w:hAnsi="Times New Roman" w:cs="Times New Roman"/>
                 <w:noProof/>
                 <w:webHidden/>
               </w:rPr>
@@ -738,7 +761,6 @@
             </w:r>
             <w:r>
               <w:rPr>
-                <w:rFonts w:ascii="Times New Roman" w:hAnsi="Times New Roman" w:cs="Times New Roman"/>
                 <w:noProof/>
                 <w:webHidden/>
               </w:rPr>
@@ -746,22 +768,19 @@
             </w:r>
             <w:r>
               <w:rPr>
-                <w:rFonts w:ascii="Times New Roman" w:hAnsi="Times New Roman" w:cs="Times New Roman"/>
                 <w:noProof/>
                 <w:webHidden/>
               </w:rPr>
-              <w:instrText xml:space="preserve"> PAGEREF _Toc104278592 \h </w:instrText>
-            </w:r>
-            <w:r>
-              <w:rPr>
-                <w:rFonts w:ascii="Times New Roman" w:hAnsi="Times New Roman" w:cs="Times New Roman"/>
+              <w:instrText xml:space="preserve"> PAGEREF _Toc104369539 \h </w:instrText>
+            </w:r>
+            <w:r>
+              <w:rPr>
                 <w:noProof/>
                 <w:webHidden/>
               </w:rPr>
             </w:r>
             <w:r>
               <w:rPr>
-                <w:rFonts w:ascii="Times New Roman" w:hAnsi="Times New Roman" w:cs="Times New Roman"/>
                 <w:noProof/>
                 <w:webHidden/>
               </w:rPr>
@@ -769,15 +788,13 @@
             </w:r>
             <w:r>
               <w:rPr>
-                <w:rFonts w:ascii="Times New Roman" w:hAnsi="Times New Roman" w:cs="Times New Roman"/>
                 <w:noProof/>
                 <w:webHidden/>
               </w:rPr>
-              <w:t>3</w:t>
-            </w:r>
-            <w:r>
-              <w:rPr>
-                <w:rFonts w:ascii="Times New Roman" w:hAnsi="Times New Roman" w:cs="Times New Roman"/>
+              <w:t>4</w:t>
+            </w:r>
+            <w:r>
+              <w:rPr>
                 <w:noProof/>
                 <w:webHidden/>
               </w:rPr>
@@ -792,11 +809,12 @@
               <w:tab w:val="right" w:leader="dot" w:pos="9062"/>
             </w:tabs>
             <w:rPr>
-              <w:rFonts w:ascii="Times New Roman" w:hAnsi="Times New Roman" w:cs="Times New Roman"/>
               <w:noProof/>
+              <w:szCs w:val="28"/>
+              <w:lang w:bidi="mn-Mong-CN"/>
             </w:rPr>
           </w:pPr>
-          <w:hyperlink w:anchor="_Toc104278593" w:history="1">
+          <w:hyperlink w:anchor="_Toc104369540" w:history="1">
             <w:r>
               <w:rPr>
                 <w:rStyle w:val="Hyperkobling"/>
@@ -809,7 +827,6 @@
             </w:r>
             <w:r>
               <w:rPr>
-                <w:rFonts w:ascii="Times New Roman" w:hAnsi="Times New Roman" w:cs="Times New Roman"/>
                 <w:noProof/>
                 <w:webHidden/>
               </w:rPr>
@@ -817,7 +834,6 @@
             </w:r>
             <w:r>
               <w:rPr>
-                <w:rFonts w:ascii="Times New Roman" w:hAnsi="Times New Roman" w:cs="Times New Roman"/>
                 <w:noProof/>
                 <w:webHidden/>
               </w:rPr>
@@ -825,22 +841,19 @@
             </w:r>
             <w:r>
               <w:rPr>
-                <w:rFonts w:ascii="Times New Roman" w:hAnsi="Times New Roman" w:cs="Times New Roman"/>
                 <w:noProof/>
                 <w:webHidden/>
               </w:rPr>
-              <w:instrText xml:space="preserve"> PAGEREF _Toc104278593 \h </w:instrText>
-            </w:r>
-            <w:r>
-              <w:rPr>
-                <w:rFonts w:ascii="Times New Roman" w:hAnsi="Times New Roman" w:cs="Times New Roman"/>
+              <w:instrText xml:space="preserve"> PAGEREF _Toc104369540 \h </w:instrText>
+            </w:r>
+            <w:r>
+              <w:rPr>
                 <w:noProof/>
                 <w:webHidden/>
               </w:rPr>
             </w:r>
             <w:r>
               <w:rPr>
-                <w:rFonts w:ascii="Times New Roman" w:hAnsi="Times New Roman" w:cs="Times New Roman"/>
                 <w:noProof/>
                 <w:webHidden/>
               </w:rPr>
@@ -848,7 +861,6 @@
             </w:r>
             <w:r>
               <w:rPr>
-                <w:rFonts w:ascii="Times New Roman" w:hAnsi="Times New Roman" w:cs="Times New Roman"/>
                 <w:noProof/>
                 <w:webHidden/>
               </w:rPr>
@@ -856,7 +868,6 @@
             </w:r>
             <w:r>
               <w:rPr>
-                <w:rFonts w:ascii="Times New Roman" w:hAnsi="Times New Roman" w:cs="Times New Roman"/>
                 <w:noProof/>
                 <w:webHidden/>
               </w:rPr>
@@ -890,7 +901,7 @@
           <w:rFonts w:ascii="Times New Roman" w:hAnsi="Times New Roman" w:cs="Times New Roman"/>
         </w:rPr>
       </w:pPr>
-      <w:bookmarkStart w:id="0" w:name="_Toc104278584"/>
+      <w:bookmarkStart w:id="0" w:name="_Toc104369530"/>
       <w:r>
         <w:rPr>
           <w:rFonts w:ascii="Times New Roman" w:hAnsi="Times New Roman" w:cs="Times New Roman"/>
@@ -909,7 +920,7 @@
           <w:bCs/>
         </w:rPr>
       </w:pPr>
-      <w:bookmarkStart w:id="1" w:name="_Toc104278585"/>
+      <w:bookmarkStart w:id="1" w:name="_Toc104369531"/>
       <w:r>
         <w:rPr>
           <w:rFonts w:ascii="Times New Roman" w:hAnsi="Times New Roman" w:cs="Times New Roman"/>
@@ -956,7 +967,7 @@
           <w:bCs/>
         </w:rPr>
       </w:pPr>
-      <w:bookmarkStart w:id="2" w:name="_Toc104278586"/>
+      <w:bookmarkStart w:id="2" w:name="_Toc104369532"/>
       <w:r>
         <w:rPr>
           <w:rFonts w:ascii="Times New Roman" w:hAnsi="Times New Roman" w:cs="Times New Roman"/>
@@ -1003,7 +1014,7 @@
           <w:rFonts w:ascii="Times New Roman" w:hAnsi="Times New Roman" w:cs="Times New Roman"/>
         </w:rPr>
       </w:pPr>
-      <w:bookmarkStart w:id="3" w:name="_Toc104278587"/>
+      <w:bookmarkStart w:id="3" w:name="_Toc104369533"/>
       <w:r>
         <w:rPr>
           <w:rFonts w:ascii="Times New Roman" w:hAnsi="Times New Roman" w:cs="Times New Roman"/>
@@ -1022,7 +1033,7 @@
           <w:bCs/>
         </w:rPr>
       </w:pPr>
-      <w:bookmarkStart w:id="4" w:name="_Toc104278588"/>
+      <w:bookmarkStart w:id="4" w:name="_Toc104369534"/>
       <w:r>
         <w:rPr>
           <w:rFonts w:ascii="Times New Roman" w:hAnsi="Times New Roman" w:cs="Times New Roman"/>
@@ -1082,7 +1093,7 @@
           <w:szCs w:val="24"/>
           <w:shd w:val="clear" w:color="auto" w:fill="FFFFFF"/>
         </w:rPr>
-        <w:t>Personopplysninge</w:t>
+        <w:t xml:space="preserve">Behandle epost for kontakt og sikkerhet, å logge inn skal være enkelt, brukernavn og passord skal være nødvendig for pålogging, brukernavn skal være </w:t>
       </w:r>
       <w:r>
         <w:rPr>
@@ -1092,7 +1103,8 @@
           <w:szCs w:val="24"/>
           <w:shd w:val="clear" w:color="auto" w:fill="FFFFFF"/>
         </w:rPr>
-        <w:t>r k</w:t>
+        <w:lastRenderedPageBreak/>
+        <w:t xml:space="preserve">brukerens identitet på nettsiden, det skal ikke samles sensitive personopplysninger, </w:t>
       </w:r>
       <w:r>
         <w:rPr>
@@ -1102,7 +1114,7 @@
           <w:szCs w:val="24"/>
           <w:shd w:val="clear" w:color="auto" w:fill="FFFFFF"/>
         </w:rPr>
-        <w:t>an behandles når det er nødvendig for å gjennomføre arbeidsrettslige plikter eller rettigheter</w:t>
+        <w:t>nettsiden må følge en universell utforming</w:t>
       </w:r>
       <w:r>
         <w:rPr>
@@ -1142,7 +1154,6 @@
           <w:sz w:val="24"/>
           <w:szCs w:val="24"/>
         </w:rPr>
-        <w:lastRenderedPageBreak/>
         <w:t>Offentlighetsloven</w:t>
       </w:r>
       <w:r>
@@ -1576,6 +1587,7 @@
           <w:sz w:val="24"/>
           <w:szCs w:val="24"/>
         </w:rPr>
+        <w:lastRenderedPageBreak/>
         <w:t>Årsoppgaven bryter ikke:</w:t>
       </w:r>
     </w:p>
@@ -1607,7 +1619,31 @@
           <w:sz w:val="24"/>
           <w:szCs w:val="24"/>
         </w:rPr>
-        <w:t>, for informasjon som lagres er ikke sensitiv, og er nødvendig for å gjennomføre arbeidsrettslige plikter</w:t>
+        <w:t xml:space="preserve">, for informasjon som lagres er ikke sensitiv, </w:t>
+      </w:r>
+      <w:r>
+        <w:rPr>
+          <w:rFonts w:ascii="Times New Roman" w:hAnsi="Times New Roman" w:cs="Times New Roman"/>
+          <w:sz w:val="24"/>
+          <w:szCs w:val="24"/>
+        </w:rPr>
+        <w:t xml:space="preserve">og </w:t>
+      </w:r>
+      <w:r>
+        <w:rPr>
+          <w:rFonts w:ascii="Times New Roman" w:hAnsi="Times New Roman" w:cs="Times New Roman"/>
+          <w:sz w:val="24"/>
+          <w:szCs w:val="24"/>
+        </w:rPr>
+        <w:t>dette, samt at man er over 13 år,</w:t>
+      </w:r>
+      <w:r>
+        <w:rPr>
+          <w:rFonts w:ascii="Times New Roman" w:hAnsi="Times New Roman" w:cs="Times New Roman"/>
+          <w:sz w:val="24"/>
+          <w:szCs w:val="24"/>
+        </w:rPr>
+        <w:t xml:space="preserve"> er bekreftet når man lager bruker</w:t>
       </w:r>
       <w:r>
         <w:rPr>
@@ -1638,7 +1674,6 @@
           <w:sz w:val="24"/>
           <w:szCs w:val="24"/>
         </w:rPr>
-        <w:lastRenderedPageBreak/>
         <w:t>Offentlighetsloven,</w:t>
       </w:r>
       <w:r>
@@ -1734,7 +1769,7 @@
           <w:bCs/>
         </w:rPr>
       </w:pPr>
-      <w:bookmarkStart w:id="5" w:name="_Toc104278589"/>
+      <w:bookmarkStart w:id="5" w:name="_Toc104369535"/>
       <w:r>
         <w:rPr>
           <w:rFonts w:ascii="Times New Roman" w:hAnsi="Times New Roman" w:cs="Times New Roman"/>
@@ -1828,6 +1863,7 @@
             <w:sz w:val="24"/>
             <w:szCs w:val="24"/>
             <w:u w:val="none"/>
+            <w:lang w:val="nn-NO"/>
           </w:rPr>
           <w:t>Visual Studio Code</w:t>
         </w:r>
@@ -1839,6 +1875,7 @@
           <w:bCs/>
           <w:sz w:val="24"/>
           <w:szCs w:val="24"/>
+          <w:lang w:val="nn-NO"/>
         </w:rPr>
         <w:t xml:space="preserve"> </w:t>
       </w:r>
@@ -1849,6 +1886,7 @@
           <w:bCs/>
           <w:sz w:val="24"/>
           <w:szCs w:val="24"/>
+          <w:lang w:val="nn-NO"/>
         </w:rPr>
         <w:t xml:space="preserve">&amp; </w:t>
       </w:r>
@@ -1862,6 +1900,7 @@
             <w:sz w:val="24"/>
             <w:szCs w:val="24"/>
             <w:u w:val="none"/>
+            <w:lang w:val="nn-NO"/>
           </w:rPr>
           <w:t>Visual Studio 2019</w:t>
         </w:r>
@@ -1873,6 +1912,7 @@
           <w:bCs/>
           <w:sz w:val="24"/>
           <w:szCs w:val="24"/>
+          <w:lang w:val="nn-NO"/>
         </w:rPr>
         <w:t xml:space="preserve"> </w:t>
       </w:r>
@@ -1883,6 +1923,7 @@
           <w:bCs/>
           <w:sz w:val="24"/>
           <w:szCs w:val="24"/>
+          <w:lang w:val="nn-NO"/>
         </w:rPr>
         <w:t xml:space="preserve">– </w:t>
       </w:r>
@@ -1891,8 +1932,17 @@
           <w:rFonts w:ascii="Times New Roman" w:hAnsi="Times New Roman" w:cs="Times New Roman"/>
           <w:sz w:val="24"/>
           <w:szCs w:val="24"/>
-        </w:rPr>
-        <w:t>Gratis å bruke. Versjon</w:t>
+          <w:lang w:val="nn-NO"/>
+        </w:rPr>
+        <w:t xml:space="preserve">Gratis å bruke. </w:t>
+      </w:r>
+      <w:r>
+        <w:rPr>
+          <w:rFonts w:ascii="Times New Roman" w:hAnsi="Times New Roman" w:cs="Times New Roman"/>
+          <w:sz w:val="24"/>
+          <w:szCs w:val="24"/>
+        </w:rPr>
+        <w:t>Versjon</w:t>
       </w:r>
       <w:r>
         <w:rPr>
@@ -2218,7 +2268,31 @@
           <w:sz w:val="24"/>
           <w:szCs w:val="24"/>
         </w:rPr>
-        <w:t xml:space="preserve"> Versjonene er Apache 2.4.41</w:t>
+        <w:t xml:space="preserve"> Versjonene er </w:t>
+      </w:r>
+      <w:r>
+        <w:rPr>
+          <w:rFonts w:ascii="Times New Roman" w:hAnsi="Times New Roman" w:cs="Times New Roman"/>
+          <w:sz w:val="24"/>
+          <w:szCs w:val="24"/>
+        </w:rPr>
+        <w:t>Ubuntu</w:t>
+      </w:r>
+      <w:r>
+        <w:rPr>
+          <w:rFonts w:ascii="Times New Roman" w:hAnsi="Times New Roman" w:cs="Times New Roman"/>
+          <w:sz w:val="24"/>
+          <w:szCs w:val="24"/>
+        </w:rPr>
+        <w:t xml:space="preserve"> 20.04.4 LTS, </w:t>
+      </w:r>
+      <w:r>
+        <w:rPr>
+          <w:rFonts w:ascii="Times New Roman" w:hAnsi="Times New Roman" w:cs="Times New Roman"/>
+          <w:sz w:val="24"/>
+          <w:szCs w:val="24"/>
+        </w:rPr>
+        <w:t>Apache 2.4.41</w:t>
       </w:r>
       <w:r>
         <w:rPr>
@@ -2257,22 +2331,14 @@
           <w:bCs/>
         </w:rPr>
       </w:pPr>
-      <w:bookmarkStart w:id="6" w:name="_Toc104278590"/>
+      <w:bookmarkStart w:id="6" w:name="_Toc104369536"/>
       <w:r>
         <w:rPr>
           <w:rFonts w:ascii="Times New Roman" w:hAnsi="Times New Roman" w:cs="Times New Roman"/>
           <w:b/>
           <w:bCs/>
         </w:rPr>
-        <w:t>Etikk</w:t>
-      </w:r>
-      <w:r>
-        <w:rPr>
-          <w:rFonts w:ascii="Times New Roman" w:hAnsi="Times New Roman" w:cs="Times New Roman"/>
-          <w:b/>
-          <w:bCs/>
-        </w:rPr>
-        <w:t xml:space="preserve"> &amp; Miljø</w:t>
+        <w:t>Server</w:t>
       </w:r>
       <w:bookmarkEnd w:id="6"/>
     </w:p>
@@ -2288,112 +2354,308 @@
       <w:r>
         <w:rPr>
           <w:rFonts w:ascii="Times New Roman" w:hAnsi="Times New Roman" w:cs="Times New Roman"/>
+          <w:sz w:val="24"/>
+          <w:szCs w:val="24"/>
+        </w:rPr>
+        <w:t>Virtual maskin - Ubuntu Apache2 Server</w:t>
+      </w:r>
+    </w:p>
+    <w:p>
+      <w:pPr>
+        <w:spacing w:line="360" w:lineRule="auto"/>
+        <w:rPr>
+          <w:rFonts w:ascii="Times New Roman" w:hAnsi="Times New Roman" w:cs="Times New Roman"/>
+          <w:sz w:val="24"/>
+          <w:szCs w:val="24"/>
+        </w:rPr>
+      </w:pPr>
+      <w:r>
+        <w:rPr>
+          <w:rFonts w:ascii="Times New Roman" w:hAnsi="Times New Roman" w:cs="Times New Roman"/>
+          <w:sz w:val="24"/>
+          <w:szCs w:val="24"/>
+        </w:rPr>
+        <w:t>Navn</w:t>
+      </w:r>
+      <w:r>
+        <w:rPr>
+          <w:rFonts w:ascii="Times New Roman" w:hAnsi="Times New Roman" w:cs="Times New Roman"/>
+          <w:sz w:val="24"/>
+          <w:szCs w:val="24"/>
+        </w:rPr>
+        <w:t>: Server</w:t>
+      </w:r>
+    </w:p>
+    <w:p>
+      <w:pPr>
+        <w:spacing w:line="360" w:lineRule="auto"/>
+        <w:rPr>
+          <w:rFonts w:ascii="Times New Roman" w:hAnsi="Times New Roman" w:cs="Times New Roman"/>
+          <w:sz w:val="24"/>
+          <w:szCs w:val="24"/>
+        </w:rPr>
+      </w:pPr>
+      <w:r>
+        <w:rPr>
+          <w:rFonts w:ascii="Times New Roman" w:hAnsi="Times New Roman" w:cs="Times New Roman"/>
+          <w:sz w:val="24"/>
+          <w:szCs w:val="24"/>
+        </w:rPr>
+        <w:t>Brukernavn</w:t>
+      </w:r>
+      <w:r>
+        <w:rPr>
+          <w:rFonts w:ascii="Times New Roman" w:hAnsi="Times New Roman" w:cs="Times New Roman"/>
+          <w:sz w:val="24"/>
+          <w:szCs w:val="24"/>
+        </w:rPr>
+        <w:t>: Gnome</w:t>
+      </w:r>
+    </w:p>
+    <w:p>
+      <w:pPr>
+        <w:spacing w:line="360" w:lineRule="auto"/>
+        <w:rPr>
+          <w:rFonts w:ascii="Times New Roman" w:hAnsi="Times New Roman" w:cs="Times New Roman"/>
+          <w:sz w:val="24"/>
+          <w:szCs w:val="24"/>
+        </w:rPr>
+      </w:pPr>
+      <w:r>
+        <w:rPr>
+          <w:rFonts w:ascii="Times New Roman" w:hAnsi="Times New Roman" w:cs="Times New Roman"/>
+          <w:sz w:val="24"/>
+          <w:szCs w:val="24"/>
+        </w:rPr>
+        <w:t>IP-adresse</w:t>
+      </w:r>
+      <w:r>
+        <w:rPr>
+          <w:rFonts w:ascii="Times New Roman" w:hAnsi="Times New Roman" w:cs="Times New Roman"/>
+          <w:sz w:val="24"/>
+          <w:szCs w:val="24"/>
+        </w:rPr>
+        <w:t>: 10.2.2.255</w:t>
+      </w:r>
+    </w:p>
+    <w:p>
+      <w:pPr>
+        <w:spacing w:line="360" w:lineRule="auto"/>
+        <w:rPr>
+          <w:rFonts w:ascii="Times New Roman" w:hAnsi="Times New Roman" w:cs="Times New Roman"/>
+          <w:sz w:val="24"/>
+          <w:szCs w:val="24"/>
+        </w:rPr>
+      </w:pPr>
+      <w:r>
+        <w:rPr>
+          <w:rFonts w:ascii="Times New Roman" w:hAnsi="Times New Roman" w:cs="Times New Roman"/>
+          <w:sz w:val="24"/>
+          <w:szCs w:val="24"/>
+        </w:rPr>
+        <w:t>Netmask</w:t>
+      </w:r>
+      <w:r>
+        <w:rPr>
+          <w:rFonts w:ascii="Times New Roman" w:hAnsi="Times New Roman" w:cs="Times New Roman"/>
+          <w:sz w:val="24"/>
+          <w:szCs w:val="24"/>
+        </w:rPr>
+        <w:t>: 255.0.0.0</w:t>
+      </w:r>
+    </w:p>
+    <w:p>
+      <w:pPr>
+        <w:spacing w:line="360" w:lineRule="auto"/>
+        <w:rPr>
+          <w:rFonts w:ascii="Times New Roman" w:hAnsi="Times New Roman" w:cs="Times New Roman"/>
+          <w:sz w:val="24"/>
+          <w:szCs w:val="24"/>
+        </w:rPr>
+      </w:pPr>
+      <w:r>
+        <w:rPr>
+          <w:rFonts w:ascii="Times New Roman" w:hAnsi="Times New Roman" w:cs="Times New Roman"/>
+          <w:sz w:val="24"/>
+          <w:szCs w:val="24"/>
+        </w:rPr>
+        <w:t>Gateway</w:t>
+      </w:r>
+      <w:r>
+        <w:rPr>
+          <w:rFonts w:ascii="Times New Roman" w:hAnsi="Times New Roman" w:cs="Times New Roman"/>
+          <w:sz w:val="24"/>
+          <w:szCs w:val="24"/>
+        </w:rPr>
+        <w:t>: 10.0.0.1</w:t>
+      </w:r>
+    </w:p>
+    <w:p>
+      <w:pPr>
+        <w:spacing w:line="360" w:lineRule="auto"/>
+        <w:rPr>
+          <w:rFonts w:ascii="Times New Roman" w:hAnsi="Times New Roman" w:cs="Times New Roman"/>
+          <w:sz w:val="24"/>
+          <w:szCs w:val="24"/>
+        </w:rPr>
+      </w:pPr>
+    </w:p>
+    <w:p>
+      <w:pPr>
+        <w:spacing w:line="360" w:lineRule="auto"/>
+        <w:rPr>
+          <w:rFonts w:ascii="Times New Roman" w:hAnsi="Times New Roman" w:cs="Times New Roman"/>
+          <w:sz w:val="24"/>
+          <w:szCs w:val="24"/>
+        </w:rPr>
+      </w:pPr>
+    </w:p>
+    <w:p>
+      <w:pPr>
+        <w:pStyle w:val="Overskrift2"/>
+        <w:spacing w:line="360" w:lineRule="auto"/>
+        <w:rPr>
+          <w:rFonts w:ascii="Times New Roman" w:hAnsi="Times New Roman" w:cs="Times New Roman"/>
           <w:b/>
           <w:bCs/>
-          <w:sz w:val="24"/>
-          <w:szCs w:val="24"/>
-        </w:rPr>
-        <w:t xml:space="preserve">Mulige etiske utfordringer: </w:t>
-      </w:r>
-      <w:r>
-        <w:rPr>
-          <w:rFonts w:ascii="Times New Roman" w:hAnsi="Times New Roman" w:cs="Times New Roman"/>
-          <w:sz w:val="24"/>
-          <w:szCs w:val="24"/>
-        </w:rPr>
-        <w:t xml:space="preserve">Hva er </w:t>
-      </w:r>
-      <w:r>
-        <w:rPr>
-          <w:rFonts w:ascii="Times New Roman" w:hAnsi="Times New Roman" w:cs="Times New Roman"/>
-          <w:sz w:val="24"/>
-          <w:szCs w:val="24"/>
-        </w:rPr>
-        <w:t>den rette straffen for en som jukser i spillet? Hvilke personopplysninger bør kreves for å lage en bruker?</w:t>
-      </w:r>
-    </w:p>
-    <w:p>
-      <w:pPr>
-        <w:spacing w:line="360" w:lineRule="auto"/>
-        <w:rPr>
-          <w:rFonts w:ascii="Times New Roman" w:hAnsi="Times New Roman" w:cs="Times New Roman"/>
-          <w:sz w:val="24"/>
-          <w:szCs w:val="24"/>
-        </w:rPr>
-      </w:pPr>
+        </w:rPr>
+      </w:pPr>
+      <w:bookmarkStart w:id="7" w:name="_Toc104369537"/>
       <w:r>
         <w:rPr>
           <w:rFonts w:ascii="Times New Roman" w:hAnsi="Times New Roman" w:cs="Times New Roman"/>
           <w:b/>
           <w:bCs/>
-          <w:sz w:val="24"/>
-          <w:szCs w:val="24"/>
-        </w:rPr>
-        <w:t>Miljøavtrykk:</w:t>
+        </w:rPr>
+        <w:t>Etikk</w:t>
       </w:r>
       <w:r>
         <w:rPr>
           <w:rFonts w:ascii="Times New Roman" w:hAnsi="Times New Roman" w:cs="Times New Roman"/>
           <w:b/>
           <w:bCs/>
-          <w:sz w:val="24"/>
-          <w:szCs w:val="24"/>
-        </w:rPr>
-        <w:t xml:space="preserve"> </w:t>
-      </w:r>
-      <w:r>
-        <w:rPr>
-          <w:rFonts w:ascii="Times New Roman" w:hAnsi="Times New Roman" w:cs="Times New Roman"/>
-          <w:sz w:val="24"/>
-          <w:szCs w:val="24"/>
-        </w:rPr>
-        <w:t>Serveren er lokal og er satt opp med en virtuell maskin. I tillegg er spillet veldig enkelt. Til sammen er derfor årsoppgavens miljøavtrykk ganske lite.</w:t>
-      </w:r>
-    </w:p>
-    <w:p>
-      <w:pPr>
-        <w:spacing w:line="360" w:lineRule="auto"/>
-        <w:rPr>
-          <w:rFonts w:ascii="Times New Roman" w:hAnsi="Times New Roman" w:cs="Times New Roman"/>
-          <w:b/>
-          <w:bCs/>
-          <w:sz w:val="24"/>
-          <w:szCs w:val="24"/>
-        </w:rPr>
-      </w:pPr>
-    </w:p>
-    <w:p>
-      <w:pPr>
-        <w:spacing w:line="360" w:lineRule="auto"/>
-        <w:rPr>
-          <w:rFonts w:ascii="Times New Roman" w:hAnsi="Times New Roman" w:cs="Times New Roman"/>
-          <w:b/>
-          <w:bCs/>
-          <w:sz w:val="24"/>
-          <w:szCs w:val="24"/>
-        </w:rPr>
-      </w:pPr>
-    </w:p>
-    <w:p>
-      <w:pPr>
-        <w:pStyle w:val="Overskrift1"/>
-        <w:spacing w:line="360" w:lineRule="auto"/>
-        <w:rPr>
-          <w:rFonts w:ascii="Times New Roman" w:hAnsi="Times New Roman" w:cs="Times New Roman"/>
-        </w:rPr>
-      </w:pPr>
-      <w:bookmarkStart w:id="7" w:name="_Toc104278591"/>
-      <w:r>
-        <w:rPr>
-          <w:rFonts w:ascii="Times New Roman" w:hAnsi="Times New Roman" w:cs="Times New Roman"/>
-        </w:rPr>
-        <w:lastRenderedPageBreak/>
-        <w:t>Informasjonssikkerhet</w:t>
+        </w:rPr>
+        <w:t xml:space="preserve"> &amp; Miljø</w:t>
       </w:r>
       <w:bookmarkEnd w:id="7"/>
     </w:p>
     <w:p>
       <w:pPr>
+        <w:spacing w:line="360" w:lineRule="auto"/>
+        <w:rPr>
+          <w:rFonts w:ascii="Times New Roman" w:hAnsi="Times New Roman" w:cs="Times New Roman"/>
+          <w:sz w:val="24"/>
+          <w:szCs w:val="24"/>
+        </w:rPr>
+      </w:pPr>
+      <w:r>
+        <w:rPr>
+          <w:rFonts w:ascii="Times New Roman" w:hAnsi="Times New Roman" w:cs="Times New Roman"/>
+          <w:b/>
+          <w:bCs/>
+          <w:sz w:val="24"/>
+          <w:szCs w:val="24"/>
+        </w:rPr>
+        <w:t xml:space="preserve">Mulige etiske utfordringer: </w:t>
+      </w:r>
+      <w:r>
+        <w:rPr>
+          <w:rFonts w:ascii="Times New Roman" w:hAnsi="Times New Roman" w:cs="Times New Roman"/>
+          <w:sz w:val="24"/>
+          <w:szCs w:val="24"/>
+        </w:rPr>
+        <w:t xml:space="preserve">Hva er </w:t>
+      </w:r>
+      <w:r>
+        <w:rPr>
+          <w:rFonts w:ascii="Times New Roman" w:hAnsi="Times New Roman" w:cs="Times New Roman"/>
+          <w:sz w:val="24"/>
+          <w:szCs w:val="24"/>
+        </w:rPr>
+        <w:t>den rette straffen for en som jukser i spillet? Hvilke personopplysninger bør kreves for å lage en bruker?</w:t>
+      </w:r>
+    </w:p>
+    <w:p>
+      <w:pPr>
+        <w:spacing w:line="360" w:lineRule="auto"/>
+        <w:rPr>
+          <w:rFonts w:ascii="Times New Roman" w:hAnsi="Times New Roman" w:cs="Times New Roman"/>
+          <w:sz w:val="24"/>
+          <w:szCs w:val="24"/>
+        </w:rPr>
+      </w:pPr>
+      <w:r>
+        <w:rPr>
+          <w:rFonts w:ascii="Times New Roman" w:hAnsi="Times New Roman" w:cs="Times New Roman"/>
+          <w:b/>
+          <w:bCs/>
+          <w:sz w:val="24"/>
+          <w:szCs w:val="24"/>
+        </w:rPr>
+        <w:t>Miljøavtrykk:</w:t>
+      </w:r>
+      <w:r>
+        <w:rPr>
+          <w:rFonts w:ascii="Times New Roman" w:hAnsi="Times New Roman" w:cs="Times New Roman"/>
+          <w:b/>
+          <w:bCs/>
+          <w:sz w:val="24"/>
+          <w:szCs w:val="24"/>
+        </w:rPr>
+        <w:t xml:space="preserve"> </w:t>
+      </w:r>
+      <w:r>
+        <w:rPr>
+          <w:rFonts w:ascii="Times New Roman" w:hAnsi="Times New Roman" w:cs="Times New Roman"/>
+          <w:sz w:val="24"/>
+          <w:szCs w:val="24"/>
+        </w:rPr>
+        <w:t>Serveren er lokal og er satt opp med en virtuell maskin. I tillegg er spillet veldig enkelt. Til sammen er derfor årsoppgavens miljøavtrykk ganske lite.</w:t>
+      </w:r>
+    </w:p>
+    <w:p>
+      <w:pPr>
+        <w:spacing w:line="360" w:lineRule="auto"/>
+        <w:rPr>
+          <w:rFonts w:ascii="Times New Roman" w:hAnsi="Times New Roman" w:cs="Times New Roman"/>
+          <w:b/>
+          <w:bCs/>
+          <w:sz w:val="24"/>
+          <w:szCs w:val="24"/>
+        </w:rPr>
+      </w:pPr>
+    </w:p>
+    <w:p>
+      <w:pPr>
+        <w:spacing w:line="360" w:lineRule="auto"/>
+        <w:rPr>
+          <w:rFonts w:ascii="Times New Roman" w:hAnsi="Times New Roman" w:cs="Times New Roman"/>
+          <w:b/>
+          <w:bCs/>
+          <w:sz w:val="24"/>
+          <w:szCs w:val="24"/>
+        </w:rPr>
+      </w:pPr>
+    </w:p>
+    <w:p>
+      <w:pPr>
+        <w:pStyle w:val="Overskrift1"/>
+        <w:spacing w:line="360" w:lineRule="auto"/>
+        <w:rPr>
+          <w:rFonts w:ascii="Times New Roman" w:hAnsi="Times New Roman" w:cs="Times New Roman"/>
+        </w:rPr>
+      </w:pPr>
+      <w:bookmarkStart w:id="8" w:name="_Toc104369538"/>
+      <w:r>
+        <w:rPr>
+          <w:rFonts w:ascii="Times New Roman" w:hAnsi="Times New Roman" w:cs="Times New Roman"/>
+        </w:rPr>
+        <w:t>Informasjonssikkerhet</w:t>
+      </w:r>
+      <w:bookmarkEnd w:id="8"/>
+    </w:p>
+    <w:p>
+      <w:pPr>
         <w:pStyle w:val="Overskrift2"/>
         <w:spacing w:line="360" w:lineRule="auto"/>
         <w:rPr>
@@ -2402,7 +2664,7 @@
           <w:bCs/>
         </w:rPr>
       </w:pPr>
-      <w:bookmarkStart w:id="8" w:name="_Toc104278592"/>
+      <w:bookmarkStart w:id="9" w:name="_Toc104369539"/>
       <w:r>
         <w:rPr>
           <w:rFonts w:ascii="Times New Roman" w:hAnsi="Times New Roman" w:cs="Times New Roman"/>
@@ -2411,7 +2673,7 @@
         </w:rPr>
         <w:t>Risikoanalyse</w:t>
       </w:r>
-      <w:bookmarkEnd w:id="8"/>
+      <w:bookmarkEnd w:id="9"/>
     </w:p>
     <w:tbl>
       <w:tblPr>
@@ -2428,12 +2690,15 @@
         <w:gridCol w:w="2160"/>
         <w:gridCol w:w="2020"/>
         <w:gridCol w:w="100"/>
-        <w:gridCol w:w="2020"/>
+        <w:gridCol w:w="1920"/>
+        <w:gridCol w:w="100"/>
         <w:gridCol w:w="2020"/>
         <w:gridCol w:w="1920"/>
       </w:tblGrid>
       <w:tr>
         <w:trPr>
+          <w:gridAfter w:val="1"/>
+          <w:wAfter w:w="1920" w:type="dxa"/>
           <w:trHeight w:val="1280"/>
         </w:trPr>
         <w:tc>
@@ -2473,7 +2738,6 @@
             </w:tcBorders>
             <w:shd w:val="clear" w:color="000000" w:fill="FFFF00"/>
             <w:vAlign w:val="center"/>
-            <w:hideMark/>
           </w:tcPr>
           <w:p>
             <w:pPr>
@@ -2491,31 +2755,21 @@
                 <w:color w:val="000000"/>
                 <w:lang w:bidi="mn-Mong-CN"/>
               </w:rPr>
-              <w:t xml:space="preserve">DDOS </w:t>
-            </w:r>
-            <w:r>
-              <w:rPr>
-                <w:rFonts w:ascii="Calibri" w:eastAsia="Times New Roman" w:hAnsi="Calibri" w:cs="Calibri"/>
-                <w:color w:val="000000"/>
-                <w:lang w:bidi="mn-Mong-CN"/>
-              </w:rPr>
-              <w:t>angrep</w:t>
-            </w:r>
-          </w:p>
-        </w:tc>
-        <w:tc>
-          <w:tcPr>
-            <w:tcW w:w="2120" w:type="dxa"/>
-            <w:gridSpan w:val="2"/>
+              <w:t>Miljøskader</w:t>
+            </w:r>
+          </w:p>
+        </w:tc>
+        <w:tc>
+          <w:tcPr>
+            <w:tcW w:w="2020" w:type="dxa"/>
             <w:tcBorders>
               <w:top w:val="nil"/>
               <w:left w:val="nil"/>
               <w:bottom w:val="nil"/>
               <w:right w:val="nil"/>
             </w:tcBorders>
-            <w:shd w:val="clear" w:color="auto" w:fill="ED7D31" w:themeFill="accent2"/>
+            <w:shd w:val="clear" w:color="000000" w:fill="FF0000"/>
             <w:vAlign w:val="center"/>
-            <w:hideMark/>
           </w:tcPr>
           <w:p>
             <w:pPr>
@@ -2540,6 +2794,7 @@
         <w:tc>
           <w:tcPr>
             <w:tcW w:w="2020" w:type="dxa"/>
+            <w:gridSpan w:val="2"/>
             <w:tcBorders>
               <w:top w:val="nil"/>
               <w:left w:val="nil"/>
@@ -2548,6 +2803,7 @@
             </w:tcBorders>
             <w:shd w:val="clear" w:color="000000" w:fill="FF0000"/>
             <w:vAlign w:val="center"/>
+            <w:hideMark/>
           </w:tcPr>
           <w:p>
             <w:pPr>
@@ -2565,13 +2821,14 @@
                 <w:color w:val="000000"/>
                 <w:lang w:bidi="mn-Mong-CN"/>
               </w:rPr>
-              <w:t>SQL injeksjon</w:t>
-            </w:r>
-          </w:p>
-        </w:tc>
-        <w:tc>
-          <w:tcPr>
-            <w:tcW w:w="2020" w:type="dxa"/>
+              <w:t>Spill-ødeleggende bugs</w:t>
+            </w:r>
+          </w:p>
+        </w:tc>
+        <w:tc>
+          <w:tcPr>
+            <w:tcW w:w="2120" w:type="dxa"/>
+            <w:gridSpan w:val="2"/>
             <w:tcBorders>
               <w:top w:val="nil"/>
               <w:left w:val="nil"/>
@@ -2598,39 +2855,6 @@
                 <w:color w:val="000000"/>
                 <w:lang w:bidi="mn-Mong-CN"/>
               </w:rPr>
-              <w:t>Spill-ødeleggende bugs</w:t>
-            </w:r>
-          </w:p>
-        </w:tc>
-        <w:tc>
-          <w:tcPr>
-            <w:tcW w:w="1920" w:type="dxa"/>
-            <w:tcBorders>
-              <w:top w:val="nil"/>
-              <w:left w:val="nil"/>
-              <w:bottom w:val="nil"/>
-              <w:right w:val="nil"/>
-            </w:tcBorders>
-            <w:shd w:val="clear" w:color="000000" w:fill="FF0000"/>
-            <w:vAlign w:val="center"/>
-            <w:hideMark/>
-          </w:tcPr>
-          <w:p>
-            <w:pPr>
-              <w:spacing w:after="0" w:line="240" w:lineRule="auto"/>
-              <w:jc w:val="center"/>
-              <w:rPr>
-                <w:rFonts w:ascii="Calibri" w:eastAsia="Times New Roman" w:hAnsi="Calibri" w:cs="Calibri"/>
-                <w:color w:val="000000"/>
-                <w:lang w:bidi="mn-Mong-CN"/>
-              </w:rPr>
-            </w:pPr>
-            <w:r>
-              <w:rPr>
-                <w:rFonts w:ascii="Calibri" w:eastAsia="Times New Roman" w:hAnsi="Calibri" w:cs="Calibri"/>
-                <w:color w:val="000000"/>
-                <w:lang w:bidi="mn-Mong-CN"/>
-              </w:rPr>
               <w:t> </w:t>
             </w:r>
           </w:p>
@@ -2638,6 +2862,8 @@
       </w:tr>
       <w:tr>
         <w:trPr>
+          <w:gridAfter w:val="1"/>
+          <w:wAfter w:w="1920" w:type="dxa"/>
           <w:trHeight w:val="1350"/>
         </w:trPr>
         <w:tc>
@@ -2707,6 +2933,14 @@
               </w:rPr>
               <w:t> </w:t>
             </w:r>
+            <w:r>
+              <w:rPr>
+                <w:rFonts w:ascii="Calibri" w:eastAsia="Times New Roman" w:hAnsi="Calibri" w:cs="Calibri"/>
+                <w:color w:val="000000"/>
+                <w:lang w:bidi="mn-Mong-CN"/>
+              </w:rPr>
+              <w:t>Virus</w:t>
+            </w:r>
           </w:p>
         </w:tc>
         <w:tc>
@@ -2721,7 +2955,6 @@
             </w:tcBorders>
             <w:shd w:val="clear" w:color="000000" w:fill="FFFF00"/>
             <w:vAlign w:val="center"/>
-            <w:hideMark/>
           </w:tcPr>
           <w:p>
             <w:pPr>
@@ -2739,20 +2972,23 @@
                 <w:color w:val="000000"/>
                 <w:lang w:bidi="mn-Mong-CN"/>
               </w:rPr>
-              <w:t>Juksing/bots</w:t>
+              <w:t>SQL injeksjon</w:t>
             </w:r>
           </w:p>
         </w:tc>
         <w:tc>
           <w:tcPr>
             <w:tcW w:w="2020" w:type="dxa"/>
+            <w:gridSpan w:val="2"/>
             <w:tcBorders>
               <w:top w:val="nil"/>
               <w:left w:val="nil"/>
               <w:bottom w:val="nil"/>
               <w:right w:val="nil"/>
             </w:tcBorders>
-            <w:shd w:val="clear" w:color="auto" w:fill="ED7D31" w:themeFill="accent2"/>
+            <w:shd w:val="clear" w:color="000000" w:fill="FF0000"/>
+            <w:vAlign w:val="center"/>
+            <w:hideMark/>
           </w:tcPr>
           <w:p>
             <w:pPr>
@@ -2777,7 +3013,6 @@
             </w:tcBorders>
             <w:shd w:val="clear" w:color="000000" w:fill="FF0000"/>
             <w:vAlign w:val="center"/>
-            <w:hideMark/>
           </w:tcPr>
           <w:p>
             <w:pPr>
@@ -2795,26 +3030,33 @@
                 <w:color w:val="000000"/>
                 <w:lang w:bidi="mn-Mong-CN"/>
               </w:rPr>
-              <w:t> </w:t>
-            </w:r>
-          </w:p>
-        </w:tc>
-        <w:tc>
-          <w:tcPr>
-            <w:tcW w:w="1920" w:type="dxa"/>
+              <w:t>Disk plass mangel</w:t>
+            </w:r>
+          </w:p>
+        </w:tc>
+      </w:tr>
+      <w:tr>
+        <w:trPr>
+          <w:gridAfter w:val="1"/>
+          <w:wAfter w:w="1920" w:type="dxa"/>
+          <w:trHeight w:val="1310"/>
+        </w:trPr>
+        <w:tc>
+          <w:tcPr>
+            <w:tcW w:w="1200" w:type="dxa"/>
+            <w:vMerge/>
             <w:tcBorders>
               <w:top w:val="nil"/>
               <w:left w:val="nil"/>
               <w:bottom w:val="nil"/>
               <w:right w:val="nil"/>
             </w:tcBorders>
-            <w:shd w:val="clear" w:color="000000" w:fill="FF0000"/>
             <w:vAlign w:val="center"/>
+            <w:hideMark/>
           </w:tcPr>
           <w:p>
             <w:pPr>
               <w:spacing w:after="0" w:line="240" w:lineRule="auto"/>
-              <w:jc w:val="center"/>
               <w:rPr>
                 <w:rFonts w:ascii="Calibri" w:eastAsia="Times New Roman" w:hAnsi="Calibri" w:cs="Calibri"/>
                 <w:color w:val="000000"/>
@@ -2823,38 +3065,43 @@
             </w:pPr>
           </w:p>
         </w:tc>
-      </w:tr>
-      <w:tr>
-        <w:trPr>
-          <w:trHeight w:val="1310"/>
-        </w:trPr>
-        <w:tc>
-          <w:tcPr>
-            <w:tcW w:w="1200" w:type="dxa"/>
-            <w:vMerge/>
+        <w:tc>
+          <w:tcPr>
+            <w:tcW w:w="2160" w:type="dxa"/>
             <w:tcBorders>
               <w:top w:val="nil"/>
               <w:left w:val="nil"/>
               <w:bottom w:val="nil"/>
               <w:right w:val="nil"/>
             </w:tcBorders>
+            <w:shd w:val="clear" w:color="000000" w:fill="92D050"/>
             <w:vAlign w:val="center"/>
             <w:hideMark/>
           </w:tcPr>
           <w:p>
             <w:pPr>
               <w:spacing w:after="0" w:line="240" w:lineRule="auto"/>
+              <w:jc w:val="center"/>
               <w:rPr>
                 <w:rFonts w:ascii="Calibri" w:eastAsia="Times New Roman" w:hAnsi="Calibri" w:cs="Calibri"/>
                 <w:color w:val="000000"/>
                 <w:lang w:bidi="mn-Mong-CN"/>
               </w:rPr>
             </w:pPr>
-          </w:p>
-        </w:tc>
-        <w:tc>
-          <w:tcPr>
-            <w:tcW w:w="2160" w:type="dxa"/>
+            <w:r>
+              <w:rPr>
+                <w:rFonts w:ascii="Calibri" w:eastAsia="Times New Roman" w:hAnsi="Calibri" w:cs="Calibri"/>
+                <w:color w:val="000000"/>
+                <w:lang w:bidi="mn-Mong-CN"/>
+              </w:rPr>
+              <w:t> </w:t>
+            </w:r>
+          </w:p>
+        </w:tc>
+        <w:tc>
+          <w:tcPr>
+            <w:tcW w:w="2120" w:type="dxa"/>
+            <w:gridSpan w:val="2"/>
             <w:tcBorders>
               <w:top w:val="nil"/>
               <w:left w:val="nil"/>
@@ -2881,13 +3128,21 @@
                 <w:color w:val="000000"/>
                 <w:lang w:bidi="mn-Mong-CN"/>
               </w:rPr>
-              <w:t> </w:t>
-            </w:r>
-          </w:p>
-        </w:tc>
-        <w:tc>
-          <w:tcPr>
-            <w:tcW w:w="2120" w:type="dxa"/>
+              <w:t xml:space="preserve">DDOS </w:t>
+            </w:r>
+            <w:r>
+              <w:rPr>
+                <w:rFonts w:ascii="Calibri" w:eastAsia="Times New Roman" w:hAnsi="Calibri" w:cs="Calibri"/>
+                <w:color w:val="000000"/>
+                <w:lang w:bidi="mn-Mong-CN"/>
+              </w:rPr>
+              <w:t xml:space="preserve">angrep </w:t>
+            </w:r>
+          </w:p>
+        </w:tc>
+        <w:tc>
+          <w:tcPr>
+            <w:tcW w:w="2020" w:type="dxa"/>
             <w:gridSpan w:val="2"/>
             <w:tcBorders>
               <w:top w:val="nil"/>
@@ -2895,9 +3150,8 @@
               <w:bottom w:val="nil"/>
               <w:right w:val="nil"/>
             </w:tcBorders>
-            <w:shd w:val="clear" w:color="000000" w:fill="92D050"/>
+            <w:shd w:val="clear" w:color="000000" w:fill="FFFF00"/>
             <w:vAlign w:val="center"/>
-            <w:hideMark/>
           </w:tcPr>
           <w:p>
             <w:pPr>
@@ -2915,7 +3169,7 @@
                 <w:color w:val="000000"/>
                 <w:lang w:bidi="mn-Mong-CN"/>
               </w:rPr>
-              <w:t> </w:t>
+              <w:t>Juksing/bots</w:t>
             </w:r>
           </w:p>
         </w:tc>
@@ -2928,7 +3182,9 @@
               <w:bottom w:val="nil"/>
               <w:right w:val="nil"/>
             </w:tcBorders>
-            <w:shd w:val="clear" w:color="000000" w:fill="FFFF00"/>
+            <w:shd w:val="clear" w:color="000000" w:fill="FF0000"/>
+            <w:vAlign w:val="center"/>
+            <w:hideMark/>
           </w:tcPr>
           <w:p>
             <w:pPr>
@@ -2940,19 +3196,43 @@
                 <w:lang w:bidi="mn-Mong-CN"/>
               </w:rPr>
             </w:pPr>
-          </w:p>
-        </w:tc>
-        <w:tc>
-          <w:tcPr>
-            <w:tcW w:w="2020" w:type="dxa"/>
+            <w:r>
+              <w:rPr>
+                <w:rFonts w:ascii="Calibri" w:eastAsia="Times New Roman" w:hAnsi="Calibri" w:cs="Calibri"/>
+                <w:color w:val="000000"/>
+                <w:lang w:bidi="mn-Mong-CN"/>
+              </w:rPr>
+              <w:t>Mindre bugs</w:t>
+            </w:r>
+            <w:r>
+              <w:rPr>
+                <w:rFonts w:ascii="Calibri" w:eastAsia="Times New Roman" w:hAnsi="Calibri" w:cs="Calibri"/>
+                <w:color w:val="000000"/>
+                <w:lang w:bidi="mn-Mong-CN"/>
+              </w:rPr>
+              <w:t> </w:t>
+            </w:r>
+          </w:p>
+        </w:tc>
+      </w:tr>
+      <w:tr>
+        <w:trPr>
+          <w:gridAfter w:val="1"/>
+          <w:wAfter w:w="1920" w:type="dxa"/>
+          <w:trHeight w:val="1140"/>
+        </w:trPr>
+        <w:tc>
+          <w:tcPr>
+            <w:tcW w:w="1200" w:type="dxa"/>
             <w:tcBorders>
               <w:top w:val="nil"/>
               <w:left w:val="nil"/>
               <w:bottom w:val="nil"/>
               <w:right w:val="nil"/>
             </w:tcBorders>
-            <w:shd w:val="clear" w:color="auto" w:fill="ED7D31" w:themeFill="accent2"/>
-            <w:vAlign w:val="center"/>
+            <w:shd w:val="clear" w:color="auto" w:fill="auto"/>
+            <w:noWrap/>
+            <w:vAlign w:val="bottom"/>
             <w:hideMark/>
           </w:tcPr>
           <w:p>
@@ -2965,26 +3245,18 @@
                 <w:lang w:bidi="mn-Mong-CN"/>
               </w:rPr>
             </w:pPr>
-            <w:r>
-              <w:rPr>
-                <w:rFonts w:ascii="Calibri" w:eastAsia="Times New Roman" w:hAnsi="Calibri" w:cs="Calibri"/>
-                <w:color w:val="000000"/>
-                <w:lang w:bidi="mn-Mong-CN"/>
-              </w:rPr>
-              <w:t> </w:t>
-            </w:r>
-          </w:p>
-        </w:tc>
-        <w:tc>
-          <w:tcPr>
-            <w:tcW w:w="1920" w:type="dxa"/>
+          </w:p>
+        </w:tc>
+        <w:tc>
+          <w:tcPr>
+            <w:tcW w:w="2160" w:type="dxa"/>
             <w:tcBorders>
               <w:top w:val="nil"/>
               <w:left w:val="nil"/>
               <w:bottom w:val="nil"/>
               <w:right w:val="nil"/>
             </w:tcBorders>
-            <w:shd w:val="clear" w:color="000000" w:fill="FF0000"/>
+            <w:shd w:val="clear" w:color="000000" w:fill="92D050"/>
             <w:vAlign w:val="center"/>
             <w:hideMark/>
           </w:tcPr>
@@ -3008,23 +3280,18 @@
             </w:r>
           </w:p>
         </w:tc>
-      </w:tr>
-      <w:tr>
-        <w:trPr>
-          <w:trHeight w:val="1140"/>
-        </w:trPr>
-        <w:tc>
-          <w:tcPr>
-            <w:tcW w:w="1200" w:type="dxa"/>
+        <w:tc>
+          <w:tcPr>
+            <w:tcW w:w="2120" w:type="dxa"/>
+            <w:gridSpan w:val="2"/>
             <w:tcBorders>
               <w:top w:val="nil"/>
               <w:left w:val="nil"/>
               <w:bottom w:val="nil"/>
               <w:right w:val="nil"/>
             </w:tcBorders>
-            <w:shd w:val="clear" w:color="auto" w:fill="auto"/>
-            <w:noWrap/>
-            <w:vAlign w:val="bottom"/>
+            <w:shd w:val="clear" w:color="000000" w:fill="92D050"/>
+            <w:vAlign w:val="center"/>
             <w:hideMark/>
           </w:tcPr>
           <w:p>
@@ -3037,11 +3304,20 @@
                 <w:lang w:bidi="mn-Mong-CN"/>
               </w:rPr>
             </w:pPr>
-          </w:p>
-        </w:tc>
-        <w:tc>
-          <w:tcPr>
-            <w:tcW w:w="2160" w:type="dxa"/>
+            <w:r>
+              <w:rPr>
+                <w:rFonts w:ascii="Calibri" w:eastAsia="Times New Roman" w:hAnsi="Calibri" w:cs="Calibri"/>
+                <w:color w:val="000000"/>
+                <w:lang w:bidi="mn-Mong-CN"/>
+              </w:rPr>
+              <w:t> </w:t>
+            </w:r>
+          </w:p>
+        </w:tc>
+        <w:tc>
+          <w:tcPr>
+            <w:tcW w:w="2020" w:type="dxa"/>
+            <w:gridSpan w:val="2"/>
             <w:tcBorders>
               <w:top w:val="nil"/>
               <w:left w:val="nil"/>
@@ -3050,7 +3326,6 @@
             </w:tcBorders>
             <w:shd w:val="clear" w:color="000000" w:fill="92D050"/>
             <w:vAlign w:val="center"/>
-            <w:hideMark/>
           </w:tcPr>
           <w:p>
             <w:pPr>
@@ -3062,27 +3337,18 @@
                 <w:lang w:bidi="mn-Mong-CN"/>
               </w:rPr>
             </w:pPr>
-            <w:r>
-              <w:rPr>
-                <w:rFonts w:ascii="Calibri" w:eastAsia="Times New Roman" w:hAnsi="Calibri" w:cs="Calibri"/>
-                <w:color w:val="000000"/>
-                <w:lang w:bidi="mn-Mong-CN"/>
-              </w:rPr>
-              <w:t> </w:t>
-            </w:r>
-          </w:p>
-        </w:tc>
-        <w:tc>
-          <w:tcPr>
-            <w:tcW w:w="2120" w:type="dxa"/>
-            <w:gridSpan w:val="2"/>
+          </w:p>
+        </w:tc>
+        <w:tc>
+          <w:tcPr>
+            <w:tcW w:w="2020" w:type="dxa"/>
             <w:tcBorders>
               <w:top w:val="nil"/>
               <w:left w:val="nil"/>
               <w:bottom w:val="nil"/>
               <w:right w:val="nil"/>
             </w:tcBorders>
-            <w:shd w:val="clear" w:color="000000" w:fill="92D050"/>
+            <w:shd w:val="clear" w:color="auto" w:fill="FFFF00"/>
             <w:vAlign w:val="center"/>
             <w:hideMark/>
           </w:tcPr>
@@ -3096,103 +3362,6 @@
                 <w:lang w:bidi="mn-Mong-CN"/>
               </w:rPr>
             </w:pPr>
-            <w:r>
-              <w:rPr>
-                <w:rFonts w:ascii="Calibri" w:eastAsia="Times New Roman" w:hAnsi="Calibri" w:cs="Calibri"/>
-                <w:color w:val="000000"/>
-                <w:lang w:bidi="mn-Mong-CN"/>
-              </w:rPr>
-              <w:t> </w:t>
-            </w:r>
-          </w:p>
-        </w:tc>
-        <w:tc>
-          <w:tcPr>
-            <w:tcW w:w="2020" w:type="dxa"/>
-            <w:tcBorders>
-              <w:top w:val="nil"/>
-              <w:left w:val="nil"/>
-              <w:bottom w:val="nil"/>
-              <w:right w:val="nil"/>
-            </w:tcBorders>
-            <w:shd w:val="clear" w:color="000000" w:fill="92D050"/>
-          </w:tcPr>
-          <w:p>
-            <w:pPr>
-              <w:spacing w:after="0" w:line="240" w:lineRule="auto"/>
-              <w:jc w:val="center"/>
-              <w:rPr>
-                <w:rFonts w:ascii="Calibri" w:eastAsia="Times New Roman" w:hAnsi="Calibri" w:cs="Calibri"/>
-                <w:color w:val="000000"/>
-                <w:lang w:bidi="mn-Mong-CN"/>
-              </w:rPr>
-            </w:pPr>
-          </w:p>
-        </w:tc>
-        <w:tc>
-          <w:tcPr>
-            <w:tcW w:w="2020" w:type="dxa"/>
-            <w:tcBorders>
-              <w:top w:val="nil"/>
-              <w:left w:val="nil"/>
-              <w:bottom w:val="nil"/>
-              <w:right w:val="nil"/>
-            </w:tcBorders>
-            <w:shd w:val="clear" w:color="auto" w:fill="FFFF00"/>
-            <w:vAlign w:val="center"/>
-            <w:hideMark/>
-          </w:tcPr>
-          <w:p>
-            <w:pPr>
-              <w:spacing w:after="0" w:line="240" w:lineRule="auto"/>
-              <w:jc w:val="center"/>
-              <w:rPr>
-                <w:rFonts w:ascii="Calibri" w:eastAsia="Times New Roman" w:hAnsi="Calibri" w:cs="Calibri"/>
-                <w:color w:val="000000"/>
-                <w:lang w:bidi="mn-Mong-CN"/>
-              </w:rPr>
-            </w:pPr>
-            <w:r>
-              <w:rPr>
-                <w:rFonts w:ascii="Calibri" w:eastAsia="Times New Roman" w:hAnsi="Calibri" w:cs="Calibri"/>
-                <w:color w:val="000000"/>
-                <w:lang w:bidi="mn-Mong-CN"/>
-              </w:rPr>
-              <w:t> </w:t>
-            </w:r>
-          </w:p>
-        </w:tc>
-        <w:tc>
-          <w:tcPr>
-            <w:tcW w:w="1920" w:type="dxa"/>
-            <w:tcBorders>
-              <w:top w:val="nil"/>
-              <w:left w:val="nil"/>
-              <w:bottom w:val="nil"/>
-              <w:right w:val="nil"/>
-            </w:tcBorders>
-            <w:shd w:val="clear" w:color="auto" w:fill="ED7D31" w:themeFill="accent2"/>
-            <w:vAlign w:val="center"/>
-            <w:hideMark/>
-          </w:tcPr>
-          <w:p>
-            <w:pPr>
-              <w:spacing w:after="0" w:line="240" w:lineRule="auto"/>
-              <w:jc w:val="center"/>
-              <w:rPr>
-                <w:rFonts w:ascii="Calibri" w:eastAsia="Times New Roman" w:hAnsi="Calibri" w:cs="Calibri"/>
-                <w:color w:val="000000"/>
-                <w:lang w:bidi="mn-Mong-CN"/>
-              </w:rPr>
-            </w:pPr>
-            <w:r>
-              <w:rPr>
-                <w:rFonts w:ascii="Calibri" w:eastAsia="Times New Roman" w:hAnsi="Calibri" w:cs="Calibri"/>
-                <w:color w:val="000000"/>
-                <w:lang w:bidi="mn-Mong-CN"/>
-              </w:rPr>
-              <w:t>Mindre bugs</w:t>
-            </w:r>
           </w:p>
         </w:tc>
       </w:tr>
@@ -3277,7 +3446,7 @@
         <w:tc>
           <w:tcPr>
             <w:tcW w:w="4140" w:type="dxa"/>
-            <w:gridSpan w:val="3"/>
+            <w:gridSpan w:val="4"/>
             <w:tcBorders>
               <w:top w:val="nil"/>
               <w:left w:val="nil"/>
@@ -3341,7 +3510,7 @@
     <w:tbl>
       <w:tblPr>
         <w:tblpPr w:leftFromText="141" w:rightFromText="141" w:vertAnchor="text" w:horzAnchor="margin" w:tblpXSpec="center" w:tblpY="594"/>
-        <w:tblW w:w="11194" w:type="dxa"/>
+        <w:tblW w:w="9493" w:type="dxa"/>
         <w:tblBorders>
           <w:top w:val="double" w:sz="6" w:space="0" w:color="auto"/>
           <w:left w:val="double" w:sz="6" w:space="0" w:color="auto"/>
@@ -3361,17 +3530,15 @@
         <w:gridCol w:w="12"/>
         <w:gridCol w:w="496"/>
         <w:gridCol w:w="1614"/>
-        <w:gridCol w:w="1701"/>
-        <w:gridCol w:w="1559"/>
+        <w:gridCol w:w="851"/>
+        <w:gridCol w:w="708"/>
         <w:gridCol w:w="709"/>
-        <w:gridCol w:w="708"/>
-        <w:gridCol w:w="473"/>
-        <w:gridCol w:w="94"/>
-        <w:gridCol w:w="757"/>
-        <w:gridCol w:w="94"/>
+        <w:gridCol w:w="568"/>
+        <w:gridCol w:w="140"/>
+        <w:gridCol w:w="567"/>
+        <w:gridCol w:w="851"/>
         <w:gridCol w:w="992"/>
-        <w:gridCol w:w="899"/>
-        <w:gridCol w:w="1086"/>
+        <w:gridCol w:w="1985"/>
       </w:tblGrid>
       <w:tr>
         <w:trPr>
@@ -3427,7 +3594,7 @@
                 <w:sz w:val="24"/>
                 <w:szCs w:val="24"/>
               </w:rPr>
-              <w:t>Aktivitet fra kartleggings-</w:t>
+              <w:t>Mulig uønsket</w:t>
             </w:r>
           </w:p>
           <w:p>
@@ -3447,21 +3614,10 @@
                 <w:sz w:val="24"/>
                 <w:szCs w:val="24"/>
               </w:rPr>
-              <w:t>skjemaet</w:t>
-            </w:r>
-          </w:p>
-        </w:tc>
-        <w:tc>
-          <w:tcPr>
-            <w:tcW w:w="1701" w:type="dxa"/>
-            <w:vMerge w:val="restart"/>
-            <w:tcBorders>
-              <w:top w:val="single" w:sz="4" w:space="0" w:color="auto"/>
-              <w:left w:val="single" w:sz="4" w:space="0" w:color="auto"/>
-              <w:right w:val="single" w:sz="4" w:space="0" w:color="auto"/>
-            </w:tcBorders>
-            <w:shd w:val="clear" w:color="auto" w:fill="D9D9D9"/>
-          </w:tcPr>
+              <w:lastRenderedPageBreak/>
+              <w:t>hendelse/</w:t>
+            </w:r>
+          </w:p>
           <w:p>
             <w:pPr>
               <w:jc w:val="center"/>
@@ -3479,46 +3635,6 @@
                 <w:sz w:val="24"/>
                 <w:szCs w:val="24"/>
               </w:rPr>
-              <w:t>Mulig uønsket</w:t>
-            </w:r>
-          </w:p>
-          <w:p>
-            <w:pPr>
-              <w:jc w:val="center"/>
-              <w:rPr>
-                <w:rFonts w:ascii="Times New Roman" w:hAnsi="Times New Roman" w:cs="Times New Roman"/>
-                <w:b/>
-                <w:sz w:val="24"/>
-                <w:szCs w:val="24"/>
-              </w:rPr>
-            </w:pPr>
-            <w:r>
-              <w:rPr>
-                <w:rFonts w:ascii="Times New Roman" w:hAnsi="Times New Roman" w:cs="Times New Roman"/>
-                <w:b/>
-                <w:sz w:val="24"/>
-                <w:szCs w:val="24"/>
-              </w:rPr>
-              <w:t>hendelse/</w:t>
-            </w:r>
-          </w:p>
-          <w:p>
-            <w:pPr>
-              <w:jc w:val="center"/>
-              <w:rPr>
-                <w:rFonts w:ascii="Times New Roman" w:hAnsi="Times New Roman" w:cs="Times New Roman"/>
-                <w:b/>
-                <w:sz w:val="24"/>
-                <w:szCs w:val="24"/>
-              </w:rPr>
-            </w:pPr>
-            <w:r>
-              <w:rPr>
-                <w:rFonts w:ascii="Times New Roman" w:hAnsi="Times New Roman" w:cs="Times New Roman"/>
-                <w:b/>
-                <w:sz w:val="24"/>
-                <w:szCs w:val="24"/>
-              </w:rPr>
               <w:t>belastning</w:t>
             </w:r>
           </w:p>
@@ -3526,6 +3642,7 @@
         <w:tc>
           <w:tcPr>
             <w:tcW w:w="1559" w:type="dxa"/>
+            <w:gridSpan w:val="2"/>
             <w:tcBorders>
               <w:top w:val="single" w:sz="4" w:space="0" w:color="auto"/>
               <w:left w:val="single" w:sz="4" w:space="0" w:color="auto"/>
@@ -3549,6 +3666,7 @@
                 <w:b/>
                 <w:szCs w:val="24"/>
               </w:rPr>
+              <w:lastRenderedPageBreak/>
               <w:t xml:space="preserve">Vurdering </w:t>
             </w:r>
           </w:p>
@@ -3592,7 +3710,7 @@
         <w:tc>
           <w:tcPr>
             <w:tcW w:w="2835" w:type="dxa"/>
-            <w:gridSpan w:val="6"/>
+            <w:gridSpan w:val="5"/>
             <w:tcBorders>
               <w:top w:val="single" w:sz="4" w:space="0" w:color="auto"/>
               <w:left w:val="single" w:sz="4" w:space="0" w:color="auto"/>
@@ -3666,6 +3784,7 @@
                 <w:sz w:val="24"/>
                 <w:szCs w:val="24"/>
               </w:rPr>
+              <w:lastRenderedPageBreak/>
               <w:t>verdi</w:t>
             </w:r>
           </w:p>
@@ -3673,7 +3792,6 @@
         <w:tc>
           <w:tcPr>
             <w:tcW w:w="1985" w:type="dxa"/>
-            <w:gridSpan w:val="2"/>
             <w:vMerge w:val="restart"/>
             <w:tcBorders>
               <w:top w:val="single" w:sz="4" w:space="0" w:color="auto"/>
@@ -3699,6 +3817,7 @@
                 <w:sz w:val="24"/>
                 <w:szCs w:val="24"/>
               </w:rPr>
+              <w:lastRenderedPageBreak/>
               <w:t>Kommentarer/</w:t>
             </w:r>
           </w:p>
@@ -3719,6 +3838,7 @@
                 <w:sz w:val="24"/>
                 <w:szCs w:val="24"/>
               </w:rPr>
+              <w:lastRenderedPageBreak/>
               <w:t>status</w:t>
             </w:r>
           </w:p>
@@ -3771,6 +3891,7 @@
               <w:rPr>
                 <w:rFonts w:ascii="Times New Roman" w:hAnsi="Times New Roman"/>
               </w:rPr>
+              <w:lastRenderedPageBreak/>
               <w:t>ID</w:t>
             </w:r>
           </w:p>
@@ -3810,27 +3931,8 @@
         </w:tc>
         <w:tc>
           <w:tcPr>
-            <w:tcW w:w="1701" w:type="dxa"/>
-            <w:vMerge/>
-            <w:tcBorders>
-              <w:left w:val="single" w:sz="4" w:space="0" w:color="auto"/>
-              <w:bottom w:val="single" w:sz="4" w:space="0" w:color="auto"/>
-              <w:right w:val="single" w:sz="4" w:space="0" w:color="auto"/>
-            </w:tcBorders>
-            <w:shd w:val="clear" w:color="auto" w:fill="D9D9D9"/>
-          </w:tcPr>
-          <w:p>
-            <w:pPr>
-              <w:rPr>
-                <w:rFonts w:ascii="Times New Roman" w:hAnsi="Times New Roman" w:cs="Times New Roman"/>
-                <w:sz w:val="20"/>
-              </w:rPr>
-            </w:pPr>
-          </w:p>
-        </w:tc>
-        <w:tc>
-          <w:tcPr>
             <w:tcW w:w="1559" w:type="dxa"/>
+            <w:gridSpan w:val="2"/>
             <w:tcBorders>
               <w:top w:val="single" w:sz="4" w:space="0" w:color="auto"/>
               <w:left w:val="single" w:sz="4" w:space="0" w:color="auto"/>
@@ -3916,6 +4018,7 @@
         <w:tc>
           <w:tcPr>
             <w:tcW w:w="708" w:type="dxa"/>
+            <w:gridSpan w:val="2"/>
             <w:tcBorders>
               <w:top w:val="single" w:sz="4" w:space="0" w:color="auto"/>
               <w:left w:val="single" w:sz="4" w:space="0" w:color="auto"/>
@@ -3958,7 +4061,6 @@
         <w:tc>
           <w:tcPr>
             <w:tcW w:w="567" w:type="dxa"/>
-            <w:gridSpan w:val="2"/>
             <w:tcBorders>
               <w:top w:val="single" w:sz="4" w:space="0" w:color="auto"/>
               <w:left w:val="single" w:sz="4" w:space="0" w:color="auto"/>
@@ -4016,7 +4118,6 @@
         <w:tc>
           <w:tcPr>
             <w:tcW w:w="851" w:type="dxa"/>
-            <w:gridSpan w:val="2"/>
             <w:tcBorders>
               <w:top w:val="single" w:sz="4" w:space="0" w:color="auto"/>
               <w:left w:val="single" w:sz="4" w:space="0" w:color="auto"/>
@@ -4094,7 +4195,6 @@
         <w:tc>
           <w:tcPr>
             <w:tcW w:w="1985" w:type="dxa"/>
-            <w:gridSpan w:val="2"/>
             <w:vMerge/>
             <w:tcBorders>
               <w:left w:val="single" w:sz="4" w:space="0" w:color="auto"/>
@@ -4188,7 +4288,8 @@
         </w:tc>
         <w:tc>
           <w:tcPr>
-            <w:tcW w:w="1701" w:type="dxa"/>
+            <w:tcW w:w="1559" w:type="dxa"/>
+            <w:gridSpan w:val="2"/>
             <w:tcBorders>
               <w:top w:val="single" w:sz="4" w:space="0" w:color="auto"/>
               <w:left w:val="single" w:sz="4" w:space="0" w:color="auto"/>
@@ -4203,11 +4304,18 @@
                 <w:szCs w:val="24"/>
               </w:rPr>
             </w:pPr>
-          </w:p>
-        </w:tc>
-        <w:tc>
-          <w:tcPr>
-            <w:tcW w:w="1559" w:type="dxa"/>
+            <w:r>
+              <w:rPr>
+                <w:rFonts w:ascii="Times New Roman" w:hAnsi="Times New Roman" w:cs="Times New Roman"/>
+                <w:szCs w:val="24"/>
+              </w:rPr>
+              <w:t>1</w:t>
+            </w:r>
+          </w:p>
+        </w:tc>
+        <w:tc>
+          <w:tcPr>
+            <w:tcW w:w="709" w:type="dxa"/>
             <w:tcBorders>
               <w:top w:val="single" w:sz="4" w:space="0" w:color="auto"/>
               <w:left w:val="single" w:sz="4" w:space="0" w:color="auto"/>
@@ -4227,13 +4335,14 @@
                 <w:rFonts w:ascii="Times New Roman" w:hAnsi="Times New Roman" w:cs="Times New Roman"/>
                 <w:szCs w:val="24"/>
               </w:rPr>
-              <w:t>1</w:t>
-            </w:r>
-          </w:p>
-        </w:tc>
-        <w:tc>
-          <w:tcPr>
-            <w:tcW w:w="709" w:type="dxa"/>
+              <w:t>-</w:t>
+            </w:r>
+          </w:p>
+        </w:tc>
+        <w:tc>
+          <w:tcPr>
+            <w:tcW w:w="708" w:type="dxa"/>
+            <w:gridSpan w:val="2"/>
             <w:tcBorders>
               <w:top w:val="single" w:sz="4" w:space="0" w:color="auto"/>
               <w:left w:val="single" w:sz="4" w:space="0" w:color="auto"/>
@@ -4259,7 +4368,7 @@
         </w:tc>
         <w:tc>
           <w:tcPr>
-            <w:tcW w:w="708" w:type="dxa"/>
+            <w:tcW w:w="567" w:type="dxa"/>
             <w:tcBorders>
               <w:top w:val="single" w:sz="4" w:space="0" w:color="auto"/>
               <w:left w:val="single" w:sz="4" w:space="0" w:color="auto"/>
@@ -4279,14 +4388,13 @@
                 <w:rFonts w:ascii="Times New Roman" w:hAnsi="Times New Roman" w:cs="Times New Roman"/>
                 <w:szCs w:val="24"/>
               </w:rPr>
-              <w:t>-</w:t>
-            </w:r>
-          </w:p>
-        </w:tc>
-        <w:tc>
-          <w:tcPr>
-            <w:tcW w:w="567" w:type="dxa"/>
-            <w:gridSpan w:val="2"/>
+              <w:t>E</w:t>
+            </w:r>
+          </w:p>
+        </w:tc>
+        <w:tc>
+          <w:tcPr>
+            <w:tcW w:w="851" w:type="dxa"/>
             <w:tcBorders>
               <w:top w:val="single" w:sz="4" w:space="0" w:color="auto"/>
               <w:left w:val="single" w:sz="4" w:space="0" w:color="auto"/>
@@ -4312,8 +4420,7 @@
         </w:tc>
         <w:tc>
           <w:tcPr>
-            <w:tcW w:w="851" w:type="dxa"/>
-            <w:gridSpan w:val="2"/>
+            <w:tcW w:w="992" w:type="dxa"/>
             <w:tcBorders>
               <w:top w:val="single" w:sz="4" w:space="0" w:color="auto"/>
               <w:left w:val="single" w:sz="4" w:space="0" w:color="auto"/>
@@ -4326,20 +4433,29 @@
               <w:rPr>
                 <w:rFonts w:ascii="Times New Roman" w:hAnsi="Times New Roman" w:cs="Times New Roman"/>
                 <w:szCs w:val="24"/>
-              </w:rPr>
-            </w:pPr>
-            <w:r>
-              <w:rPr>
-                <w:rFonts w:ascii="Times New Roman" w:hAnsi="Times New Roman" w:cs="Times New Roman"/>
-                <w:szCs w:val="24"/>
-              </w:rPr>
-              <w:t>E</w:t>
-            </w:r>
-          </w:p>
-        </w:tc>
-        <w:tc>
-          <w:tcPr>
-            <w:tcW w:w="992" w:type="dxa"/>
+                <w:vertAlign w:val="superscript"/>
+              </w:rPr>
+            </w:pPr>
+            <w:r>
+              <w:rPr>
+                <w:rFonts w:ascii="Times New Roman" w:hAnsi="Times New Roman" w:cs="Times New Roman"/>
+                <w:szCs w:val="24"/>
+              </w:rPr>
+              <w:t>1E</w:t>
+            </w:r>
+            <w:r>
+              <w:rPr>
+                <w:rFonts w:ascii="Times New Roman" w:hAnsi="Times New Roman" w:cs="Times New Roman"/>
+                <w:szCs w:val="24"/>
+                <w:vertAlign w:val="superscript"/>
+              </w:rPr>
+              <w:t>2</w:t>
+            </w:r>
+          </w:p>
+        </w:tc>
+        <w:tc>
+          <w:tcPr>
+            <w:tcW w:w="1985" w:type="dxa"/>
             <w:tcBorders>
               <w:top w:val="single" w:sz="4" w:space="0" w:color="auto"/>
               <w:left w:val="single" w:sz="4" w:space="0" w:color="auto"/>
@@ -4349,42 +4465,6 @@
           </w:tcPr>
           <w:p>
             <w:pPr>
-              <w:rPr>
-                <w:rFonts w:ascii="Times New Roman" w:hAnsi="Times New Roman" w:cs="Times New Roman"/>
-                <w:szCs w:val="24"/>
-                <w:vertAlign w:val="superscript"/>
-              </w:rPr>
-            </w:pPr>
-            <w:r>
-              <w:rPr>
-                <w:rFonts w:ascii="Times New Roman" w:hAnsi="Times New Roman" w:cs="Times New Roman"/>
-                <w:szCs w:val="24"/>
-              </w:rPr>
-              <w:t>1E</w:t>
-            </w:r>
-            <w:r>
-              <w:rPr>
-                <w:rFonts w:ascii="Times New Roman" w:hAnsi="Times New Roman" w:cs="Times New Roman"/>
-                <w:szCs w:val="24"/>
-                <w:vertAlign w:val="superscript"/>
-              </w:rPr>
-              <w:t>2</w:t>
-            </w:r>
-          </w:p>
-        </w:tc>
-        <w:tc>
-          <w:tcPr>
-            <w:tcW w:w="1985" w:type="dxa"/>
-            <w:gridSpan w:val="2"/>
-            <w:tcBorders>
-              <w:top w:val="single" w:sz="4" w:space="0" w:color="auto"/>
-              <w:left w:val="single" w:sz="4" w:space="0" w:color="auto"/>
-              <w:bottom w:val="single" w:sz="4" w:space="0" w:color="auto"/>
-              <w:right w:val="single" w:sz="4" w:space="0" w:color="auto"/>
-            </w:tcBorders>
-          </w:tcPr>
-          <w:p>
-            <w:pPr>
               <w:spacing w:line="240" w:lineRule="auto"/>
               <w:rPr>
                 <w:rFonts w:ascii="Times New Roman" w:hAnsi="Times New Roman" w:cs="Times New Roman"/>
@@ -4394,31 +4474,7 @@
               <w:rPr>
                 <w:rFonts w:ascii="Times New Roman" w:hAnsi="Times New Roman" w:cs="Times New Roman"/>
               </w:rPr>
-              <w:t>DDOS</w:t>
-            </w:r>
-            <w:r>
-              <w:rPr>
-                <w:rFonts w:ascii="Times New Roman" w:hAnsi="Times New Roman" w:cs="Times New Roman"/>
-              </w:rPr>
-              <w:t xml:space="preserve"> (</w:t>
-            </w:r>
-            <w:r>
-              <w:rPr>
-                <w:rFonts w:ascii="Times New Roman" w:hAnsi="Times New Roman" w:cs="Times New Roman"/>
-              </w:rPr>
-              <w:t>distributed denial of service</w:t>
-            </w:r>
-            <w:r>
-              <w:rPr>
-                <w:rFonts w:ascii="Times New Roman" w:hAnsi="Times New Roman" w:cs="Times New Roman"/>
-              </w:rPr>
-              <w:t>)</w:t>
-            </w:r>
-            <w:r>
-              <w:rPr>
-                <w:rFonts w:ascii="Times New Roman" w:hAnsi="Times New Roman" w:cs="Times New Roman"/>
-              </w:rPr>
-              <w:t xml:space="preserve"> er når overveldende trafikk treffer en nettside fra mange forskjellige kilder samtidig.</w:t>
+              <w:t>DDOS (distributed denial of service) er når overveldende trafikk treffer en nettside fra mange forskjellige kilder samtidig.</w:t>
             </w:r>
           </w:p>
           <w:p>
@@ -4518,7 +4574,8 @@
         </w:tc>
         <w:tc>
           <w:tcPr>
-            <w:tcW w:w="1701" w:type="dxa"/>
+            <w:tcW w:w="1559" w:type="dxa"/>
+            <w:gridSpan w:val="2"/>
             <w:tcBorders>
               <w:top w:val="single" w:sz="4" w:space="0" w:color="auto"/>
               <w:left w:val="single" w:sz="4" w:space="0" w:color="auto"/>
@@ -4533,11 +4590,18 @@
                 <w:szCs w:val="24"/>
               </w:rPr>
             </w:pPr>
-          </w:p>
-        </w:tc>
-        <w:tc>
-          <w:tcPr>
-            <w:tcW w:w="1559" w:type="dxa"/>
+            <w:r>
+              <w:rPr>
+                <w:rFonts w:ascii="Times New Roman" w:hAnsi="Times New Roman" w:cs="Times New Roman"/>
+                <w:szCs w:val="24"/>
+              </w:rPr>
+              <w:t>2</w:t>
+            </w:r>
+          </w:p>
+        </w:tc>
+        <w:tc>
+          <w:tcPr>
+            <w:tcW w:w="709" w:type="dxa"/>
             <w:tcBorders>
               <w:top w:val="single" w:sz="4" w:space="0" w:color="auto"/>
               <w:left w:val="single" w:sz="4" w:space="0" w:color="auto"/>
@@ -4557,13 +4621,14 @@
                 <w:rFonts w:ascii="Times New Roman" w:hAnsi="Times New Roman" w:cs="Times New Roman"/>
                 <w:szCs w:val="24"/>
               </w:rPr>
-              <w:t>2</w:t>
-            </w:r>
-          </w:p>
-        </w:tc>
-        <w:tc>
-          <w:tcPr>
-            <w:tcW w:w="709" w:type="dxa"/>
+              <w:t>-</w:t>
+            </w:r>
+          </w:p>
+        </w:tc>
+        <w:tc>
+          <w:tcPr>
+            <w:tcW w:w="708" w:type="dxa"/>
+            <w:gridSpan w:val="2"/>
             <w:tcBorders>
               <w:top w:val="single" w:sz="4" w:space="0" w:color="auto"/>
               <w:left w:val="single" w:sz="4" w:space="0" w:color="auto"/>
@@ -4589,7 +4654,7 @@
         </w:tc>
         <w:tc>
           <w:tcPr>
-            <w:tcW w:w="708" w:type="dxa"/>
+            <w:tcW w:w="567" w:type="dxa"/>
             <w:tcBorders>
               <w:top w:val="single" w:sz="4" w:space="0" w:color="auto"/>
               <w:left w:val="single" w:sz="4" w:space="0" w:color="auto"/>
@@ -4609,14 +4674,13 @@
                 <w:rFonts w:ascii="Times New Roman" w:hAnsi="Times New Roman" w:cs="Times New Roman"/>
                 <w:szCs w:val="24"/>
               </w:rPr>
-              <w:t>-</w:t>
-            </w:r>
-          </w:p>
-        </w:tc>
-        <w:tc>
-          <w:tcPr>
-            <w:tcW w:w="567" w:type="dxa"/>
-            <w:gridSpan w:val="2"/>
+              <w:t>E</w:t>
+            </w:r>
+          </w:p>
+        </w:tc>
+        <w:tc>
+          <w:tcPr>
+            <w:tcW w:w="851" w:type="dxa"/>
             <w:tcBorders>
               <w:top w:val="single" w:sz="4" w:space="0" w:color="auto"/>
               <w:left w:val="single" w:sz="4" w:space="0" w:color="auto"/>
@@ -4642,8 +4706,7 @@
         </w:tc>
         <w:tc>
           <w:tcPr>
-            <w:tcW w:w="851" w:type="dxa"/>
-            <w:gridSpan w:val="2"/>
+            <w:tcW w:w="992" w:type="dxa"/>
             <w:tcBorders>
               <w:top w:val="single" w:sz="4" w:space="0" w:color="auto"/>
               <w:left w:val="single" w:sz="4" w:space="0" w:color="auto"/>
@@ -4656,20 +4719,29 @@
               <w:rPr>
                 <w:rFonts w:ascii="Times New Roman" w:hAnsi="Times New Roman" w:cs="Times New Roman"/>
                 <w:szCs w:val="24"/>
-              </w:rPr>
-            </w:pPr>
-            <w:r>
-              <w:rPr>
-                <w:rFonts w:ascii="Times New Roman" w:hAnsi="Times New Roman" w:cs="Times New Roman"/>
-                <w:szCs w:val="24"/>
-              </w:rPr>
-              <w:t>E</w:t>
-            </w:r>
-          </w:p>
-        </w:tc>
-        <w:tc>
-          <w:tcPr>
-            <w:tcW w:w="992" w:type="dxa"/>
+                <w:vertAlign w:val="superscript"/>
+              </w:rPr>
+            </w:pPr>
+            <w:r>
+              <w:rPr>
+                <w:rFonts w:ascii="Times New Roman" w:hAnsi="Times New Roman" w:cs="Times New Roman"/>
+                <w:szCs w:val="24"/>
+              </w:rPr>
+              <w:t>2E</w:t>
+            </w:r>
+            <w:r>
+              <w:rPr>
+                <w:rFonts w:ascii="Times New Roman" w:hAnsi="Times New Roman" w:cs="Times New Roman"/>
+                <w:szCs w:val="24"/>
+                <w:vertAlign w:val="superscript"/>
+              </w:rPr>
+              <w:t>2</w:t>
+            </w:r>
+          </w:p>
+        </w:tc>
+        <w:tc>
+          <w:tcPr>
+            <w:tcW w:w="1985" w:type="dxa"/>
             <w:tcBorders>
               <w:top w:val="single" w:sz="4" w:space="0" w:color="auto"/>
               <w:left w:val="single" w:sz="4" w:space="0" w:color="auto"/>
@@ -4679,42 +4751,6 @@
           </w:tcPr>
           <w:p>
             <w:pPr>
-              <w:rPr>
-                <w:rFonts w:ascii="Times New Roman" w:hAnsi="Times New Roman" w:cs="Times New Roman"/>
-                <w:szCs w:val="24"/>
-                <w:vertAlign w:val="superscript"/>
-              </w:rPr>
-            </w:pPr>
-            <w:r>
-              <w:rPr>
-                <w:rFonts w:ascii="Times New Roman" w:hAnsi="Times New Roman" w:cs="Times New Roman"/>
-                <w:szCs w:val="24"/>
-              </w:rPr>
-              <w:t>2E</w:t>
-            </w:r>
-            <w:r>
-              <w:rPr>
-                <w:rFonts w:ascii="Times New Roman" w:hAnsi="Times New Roman" w:cs="Times New Roman"/>
-                <w:szCs w:val="24"/>
-                <w:vertAlign w:val="superscript"/>
-              </w:rPr>
-              <w:t>2</w:t>
-            </w:r>
-          </w:p>
-        </w:tc>
-        <w:tc>
-          <w:tcPr>
-            <w:tcW w:w="1985" w:type="dxa"/>
-            <w:gridSpan w:val="2"/>
-            <w:tcBorders>
-              <w:top w:val="single" w:sz="4" w:space="0" w:color="auto"/>
-              <w:left w:val="single" w:sz="4" w:space="0" w:color="auto"/>
-              <w:bottom w:val="single" w:sz="4" w:space="0" w:color="auto"/>
-              <w:right w:val="single" w:sz="4" w:space="0" w:color="auto"/>
-            </w:tcBorders>
-          </w:tcPr>
-          <w:p>
-            <w:pPr>
               <w:spacing w:line="240" w:lineRule="auto"/>
               <w:rPr>
                 <w:rFonts w:ascii="Times New Roman" w:hAnsi="Times New Roman" w:cs="Times New Roman"/>
@@ -4738,7 +4774,6 @@
               <w:rPr>
                 <w:rFonts w:ascii="Times New Roman" w:hAnsi="Times New Roman" w:cs="Times New Roman"/>
               </w:rPr>
-              <w:lastRenderedPageBreak/>
               <w:t>Spillere skal kunne rapportere om deres bruker er stjålet. På denne måten kan identitetstyveriet stoppes, og spilleren får tilbake brukeren sin</w:t>
             </w:r>
             <w:r>
@@ -4783,7 +4818,6 @@
                 <w:rFonts w:ascii="Times New Roman" w:hAnsi="Times New Roman" w:cs="Times New Roman"/>
                 <w:szCs w:val="24"/>
               </w:rPr>
-              <w:lastRenderedPageBreak/>
               <w:t>2</w:t>
             </w:r>
           </w:p>
@@ -4832,7 +4866,8 @@
         </w:tc>
         <w:tc>
           <w:tcPr>
-            <w:tcW w:w="1701" w:type="dxa"/>
+            <w:tcW w:w="1559" w:type="dxa"/>
+            <w:gridSpan w:val="2"/>
             <w:tcBorders>
               <w:top w:val="single" w:sz="4" w:space="0" w:color="auto"/>
               <w:left w:val="single" w:sz="4" w:space="0" w:color="auto"/>
@@ -4847,11 +4882,18 @@
                 <w:szCs w:val="24"/>
               </w:rPr>
             </w:pPr>
-          </w:p>
-        </w:tc>
-        <w:tc>
-          <w:tcPr>
-            <w:tcW w:w="1559" w:type="dxa"/>
+            <w:r>
+              <w:rPr>
+                <w:rFonts w:ascii="Times New Roman" w:hAnsi="Times New Roman" w:cs="Times New Roman"/>
+                <w:szCs w:val="24"/>
+              </w:rPr>
+              <w:t>2</w:t>
+            </w:r>
+          </w:p>
+        </w:tc>
+        <w:tc>
+          <w:tcPr>
+            <w:tcW w:w="709" w:type="dxa"/>
             <w:tcBorders>
               <w:top w:val="single" w:sz="4" w:space="0" w:color="auto"/>
               <w:left w:val="single" w:sz="4" w:space="0" w:color="auto"/>
@@ -4871,13 +4913,14 @@
                 <w:rFonts w:ascii="Times New Roman" w:hAnsi="Times New Roman" w:cs="Times New Roman"/>
                 <w:szCs w:val="24"/>
               </w:rPr>
-              <w:t>2</w:t>
-            </w:r>
-          </w:p>
-        </w:tc>
-        <w:tc>
-          <w:tcPr>
-            <w:tcW w:w="709" w:type="dxa"/>
+              <w:t>-</w:t>
+            </w:r>
+          </w:p>
+        </w:tc>
+        <w:tc>
+          <w:tcPr>
+            <w:tcW w:w="708" w:type="dxa"/>
+            <w:gridSpan w:val="2"/>
             <w:tcBorders>
               <w:top w:val="single" w:sz="4" w:space="0" w:color="auto"/>
               <w:left w:val="single" w:sz="4" w:space="0" w:color="auto"/>
@@ -4903,7 +4946,7 @@
         </w:tc>
         <w:tc>
           <w:tcPr>
-            <w:tcW w:w="708" w:type="dxa"/>
+            <w:tcW w:w="567" w:type="dxa"/>
             <w:tcBorders>
               <w:top w:val="single" w:sz="4" w:space="0" w:color="auto"/>
               <w:left w:val="single" w:sz="4" w:space="0" w:color="auto"/>
@@ -4923,14 +4966,13 @@
                 <w:rFonts w:ascii="Times New Roman" w:hAnsi="Times New Roman" w:cs="Times New Roman"/>
                 <w:szCs w:val="24"/>
               </w:rPr>
-              <w:t>-</w:t>
-            </w:r>
-          </w:p>
-        </w:tc>
-        <w:tc>
-          <w:tcPr>
-            <w:tcW w:w="567" w:type="dxa"/>
-            <w:gridSpan w:val="2"/>
+              <w:t>A</w:t>
+            </w:r>
+          </w:p>
+        </w:tc>
+        <w:tc>
+          <w:tcPr>
+            <w:tcW w:w="851" w:type="dxa"/>
             <w:tcBorders>
               <w:top w:val="single" w:sz="4" w:space="0" w:color="auto"/>
               <w:left w:val="single" w:sz="4" w:space="0" w:color="auto"/>
@@ -4950,14 +4992,13 @@
                 <w:rFonts w:ascii="Times New Roman" w:hAnsi="Times New Roman" w:cs="Times New Roman"/>
                 <w:szCs w:val="24"/>
               </w:rPr>
-              <w:t>A</w:t>
-            </w:r>
-          </w:p>
-        </w:tc>
-        <w:tc>
-          <w:tcPr>
-            <w:tcW w:w="851" w:type="dxa"/>
-            <w:gridSpan w:val="2"/>
+              <w:t>E</w:t>
+            </w:r>
+          </w:p>
+        </w:tc>
+        <w:tc>
+          <w:tcPr>
+            <w:tcW w:w="992" w:type="dxa"/>
             <w:tcBorders>
               <w:top w:val="single" w:sz="4" w:space="0" w:color="auto"/>
               <w:left w:val="single" w:sz="4" w:space="0" w:color="auto"/>
@@ -4977,32 +5018,6 @@
                 <w:rFonts w:ascii="Times New Roman" w:hAnsi="Times New Roman" w:cs="Times New Roman"/>
                 <w:szCs w:val="24"/>
               </w:rPr>
-              <w:t>E</w:t>
-            </w:r>
-          </w:p>
-        </w:tc>
-        <w:tc>
-          <w:tcPr>
-            <w:tcW w:w="992" w:type="dxa"/>
-            <w:tcBorders>
-              <w:top w:val="single" w:sz="4" w:space="0" w:color="auto"/>
-              <w:left w:val="single" w:sz="4" w:space="0" w:color="auto"/>
-              <w:bottom w:val="single" w:sz="4" w:space="0" w:color="auto"/>
-              <w:right w:val="single" w:sz="4" w:space="0" w:color="auto"/>
-            </w:tcBorders>
-          </w:tcPr>
-          <w:p>
-            <w:pPr>
-              <w:rPr>
-                <w:rFonts w:ascii="Times New Roman" w:hAnsi="Times New Roman" w:cs="Times New Roman"/>
-                <w:szCs w:val="24"/>
-              </w:rPr>
-            </w:pPr>
-            <w:r>
-              <w:rPr>
-                <w:rFonts w:ascii="Times New Roman" w:hAnsi="Times New Roman" w:cs="Times New Roman"/>
-                <w:szCs w:val="24"/>
-              </w:rPr>
               <w:t>2AE</w:t>
             </w:r>
           </w:p>
@@ -5010,7 +5025,6 @@
         <w:tc>
           <w:tcPr>
             <w:tcW w:w="1985" w:type="dxa"/>
-            <w:gridSpan w:val="2"/>
             <w:tcBorders>
               <w:top w:val="single" w:sz="4" w:space="0" w:color="auto"/>
               <w:left w:val="single" w:sz="4" w:space="0" w:color="auto"/>
@@ -5104,7 +5118,8 @@
         </w:tc>
         <w:tc>
           <w:tcPr>
-            <w:tcW w:w="1701" w:type="dxa"/>
+            <w:tcW w:w="1559" w:type="dxa"/>
+            <w:gridSpan w:val="2"/>
             <w:tcBorders>
               <w:top w:val="single" w:sz="4" w:space="0" w:color="auto"/>
               <w:left w:val="single" w:sz="4" w:space="0" w:color="auto"/>
@@ -5119,11 +5134,18 @@
                 <w:szCs w:val="24"/>
               </w:rPr>
             </w:pPr>
-          </w:p>
-        </w:tc>
-        <w:tc>
-          <w:tcPr>
-            <w:tcW w:w="1559" w:type="dxa"/>
+            <w:r>
+              <w:rPr>
+                <w:rFonts w:ascii="Times New Roman" w:hAnsi="Times New Roman" w:cs="Times New Roman"/>
+                <w:szCs w:val="24"/>
+              </w:rPr>
+              <w:t>3</w:t>
+            </w:r>
+          </w:p>
+        </w:tc>
+        <w:tc>
+          <w:tcPr>
+            <w:tcW w:w="709" w:type="dxa"/>
             <w:tcBorders>
               <w:top w:val="single" w:sz="4" w:space="0" w:color="auto"/>
               <w:left w:val="single" w:sz="4" w:space="0" w:color="auto"/>
@@ -5143,13 +5165,14 @@
                 <w:rFonts w:ascii="Times New Roman" w:hAnsi="Times New Roman" w:cs="Times New Roman"/>
                 <w:szCs w:val="24"/>
               </w:rPr>
-              <w:t>3</w:t>
-            </w:r>
-          </w:p>
-        </w:tc>
-        <w:tc>
-          <w:tcPr>
-            <w:tcW w:w="709" w:type="dxa"/>
+              <w:t>-</w:t>
+            </w:r>
+          </w:p>
+        </w:tc>
+        <w:tc>
+          <w:tcPr>
+            <w:tcW w:w="708" w:type="dxa"/>
+            <w:gridSpan w:val="2"/>
             <w:tcBorders>
               <w:top w:val="single" w:sz="4" w:space="0" w:color="auto"/>
               <w:left w:val="single" w:sz="4" w:space="0" w:color="auto"/>
@@ -5175,7 +5198,7 @@
         </w:tc>
         <w:tc>
           <w:tcPr>
-            <w:tcW w:w="708" w:type="dxa"/>
+            <w:tcW w:w="567" w:type="dxa"/>
             <w:tcBorders>
               <w:top w:val="single" w:sz="4" w:space="0" w:color="auto"/>
               <w:left w:val="single" w:sz="4" w:space="0" w:color="auto"/>
@@ -5195,14 +5218,13 @@
                 <w:rFonts w:ascii="Times New Roman" w:hAnsi="Times New Roman" w:cs="Times New Roman"/>
                 <w:szCs w:val="24"/>
               </w:rPr>
-              <w:t>-</w:t>
-            </w:r>
-          </w:p>
-        </w:tc>
-        <w:tc>
-          <w:tcPr>
-            <w:tcW w:w="567" w:type="dxa"/>
-            <w:gridSpan w:val="2"/>
+              <w:t>C</w:t>
+            </w:r>
+          </w:p>
+        </w:tc>
+        <w:tc>
+          <w:tcPr>
+            <w:tcW w:w="851" w:type="dxa"/>
             <w:tcBorders>
               <w:top w:val="single" w:sz="4" w:space="0" w:color="auto"/>
               <w:left w:val="single" w:sz="4" w:space="0" w:color="auto"/>
@@ -5222,14 +5244,13 @@
                 <w:rFonts w:ascii="Times New Roman" w:hAnsi="Times New Roman" w:cs="Times New Roman"/>
                 <w:szCs w:val="24"/>
               </w:rPr>
-              <w:t>C</w:t>
-            </w:r>
-          </w:p>
-        </w:tc>
-        <w:tc>
-          <w:tcPr>
-            <w:tcW w:w="851" w:type="dxa"/>
-            <w:gridSpan w:val="2"/>
+              <w:t>E</w:t>
+            </w:r>
+          </w:p>
+        </w:tc>
+        <w:tc>
+          <w:tcPr>
+            <w:tcW w:w="992" w:type="dxa"/>
             <w:tcBorders>
               <w:top w:val="single" w:sz="4" w:space="0" w:color="auto"/>
               <w:left w:val="single" w:sz="4" w:space="0" w:color="auto"/>
@@ -5249,32 +5270,6 @@
                 <w:rFonts w:ascii="Times New Roman" w:hAnsi="Times New Roman" w:cs="Times New Roman"/>
                 <w:szCs w:val="24"/>
               </w:rPr>
-              <w:t>E</w:t>
-            </w:r>
-          </w:p>
-        </w:tc>
-        <w:tc>
-          <w:tcPr>
-            <w:tcW w:w="992" w:type="dxa"/>
-            <w:tcBorders>
-              <w:top w:val="single" w:sz="4" w:space="0" w:color="auto"/>
-              <w:left w:val="single" w:sz="4" w:space="0" w:color="auto"/>
-              <w:bottom w:val="single" w:sz="4" w:space="0" w:color="auto"/>
-              <w:right w:val="single" w:sz="4" w:space="0" w:color="auto"/>
-            </w:tcBorders>
-          </w:tcPr>
-          <w:p>
-            <w:pPr>
-              <w:rPr>
-                <w:rFonts w:ascii="Times New Roman" w:hAnsi="Times New Roman" w:cs="Times New Roman"/>
-                <w:szCs w:val="24"/>
-              </w:rPr>
-            </w:pPr>
-            <w:r>
-              <w:rPr>
-                <w:rFonts w:ascii="Times New Roman" w:hAnsi="Times New Roman" w:cs="Times New Roman"/>
-                <w:szCs w:val="24"/>
-              </w:rPr>
               <w:t>3CE</w:t>
             </w:r>
           </w:p>
@@ -5282,7 +5277,6 @@
         <w:tc>
           <w:tcPr>
             <w:tcW w:w="1985" w:type="dxa"/>
-            <w:gridSpan w:val="2"/>
             <w:tcBorders>
               <w:top w:val="single" w:sz="4" w:space="0" w:color="auto"/>
               <w:left w:val="single" w:sz="4" w:space="0" w:color="auto"/>
@@ -5395,7 +5389,8 @@
         </w:tc>
         <w:tc>
           <w:tcPr>
-            <w:tcW w:w="1701" w:type="dxa"/>
+            <w:tcW w:w="1559" w:type="dxa"/>
+            <w:gridSpan w:val="2"/>
             <w:tcBorders>
               <w:top w:val="single" w:sz="4" w:space="0" w:color="auto"/>
               <w:left w:val="single" w:sz="4" w:space="0" w:color="auto"/>
@@ -5410,11 +5405,18 @@
                 <w:szCs w:val="24"/>
               </w:rPr>
             </w:pPr>
-          </w:p>
-        </w:tc>
-        <w:tc>
-          <w:tcPr>
-            <w:tcW w:w="1559" w:type="dxa"/>
+            <w:r>
+              <w:rPr>
+                <w:rFonts w:ascii="Times New Roman" w:hAnsi="Times New Roman" w:cs="Times New Roman"/>
+                <w:szCs w:val="24"/>
+              </w:rPr>
+              <w:t>2</w:t>
+            </w:r>
+          </w:p>
+        </w:tc>
+        <w:tc>
+          <w:tcPr>
+            <w:tcW w:w="709" w:type="dxa"/>
             <w:tcBorders>
               <w:top w:val="single" w:sz="4" w:space="0" w:color="auto"/>
               <w:left w:val="single" w:sz="4" w:space="0" w:color="auto"/>
@@ -5434,13 +5436,14 @@
                 <w:rFonts w:ascii="Times New Roman" w:hAnsi="Times New Roman" w:cs="Times New Roman"/>
                 <w:szCs w:val="24"/>
               </w:rPr>
-              <w:t>2</w:t>
-            </w:r>
-          </w:p>
-        </w:tc>
-        <w:tc>
-          <w:tcPr>
-            <w:tcW w:w="709" w:type="dxa"/>
+              <w:t>-</w:t>
+            </w:r>
+          </w:p>
+        </w:tc>
+        <w:tc>
+          <w:tcPr>
+            <w:tcW w:w="708" w:type="dxa"/>
+            <w:gridSpan w:val="2"/>
             <w:tcBorders>
               <w:top w:val="single" w:sz="4" w:space="0" w:color="auto"/>
               <w:left w:val="single" w:sz="4" w:space="0" w:color="auto"/>
@@ -5466,7 +5469,7 @@
         </w:tc>
         <w:tc>
           <w:tcPr>
-            <w:tcW w:w="708" w:type="dxa"/>
+            <w:tcW w:w="567" w:type="dxa"/>
             <w:tcBorders>
               <w:top w:val="single" w:sz="4" w:space="0" w:color="auto"/>
               <w:left w:val="single" w:sz="4" w:space="0" w:color="auto"/>
@@ -5486,14 +5489,13 @@
                 <w:rFonts w:ascii="Times New Roman" w:hAnsi="Times New Roman" w:cs="Times New Roman"/>
                 <w:szCs w:val="24"/>
               </w:rPr>
-              <w:t>-</w:t>
-            </w:r>
-          </w:p>
-        </w:tc>
-        <w:tc>
-          <w:tcPr>
-            <w:tcW w:w="567" w:type="dxa"/>
-            <w:gridSpan w:val="2"/>
+              <w:t>E</w:t>
+            </w:r>
+          </w:p>
+        </w:tc>
+        <w:tc>
+          <w:tcPr>
+            <w:tcW w:w="851" w:type="dxa"/>
             <w:tcBorders>
               <w:top w:val="single" w:sz="4" w:space="0" w:color="auto"/>
               <w:left w:val="single" w:sz="4" w:space="0" w:color="auto"/>
@@ -5513,14 +5515,13 @@
                 <w:rFonts w:ascii="Times New Roman" w:hAnsi="Times New Roman" w:cs="Times New Roman"/>
                 <w:szCs w:val="24"/>
               </w:rPr>
-              <w:t>E</w:t>
-            </w:r>
-          </w:p>
-        </w:tc>
-        <w:tc>
-          <w:tcPr>
-            <w:tcW w:w="851" w:type="dxa"/>
-            <w:gridSpan w:val="2"/>
+              <w:t>D</w:t>
+            </w:r>
+          </w:p>
+        </w:tc>
+        <w:tc>
+          <w:tcPr>
+            <w:tcW w:w="992" w:type="dxa"/>
             <w:tcBorders>
               <w:top w:val="single" w:sz="4" w:space="0" w:color="auto"/>
               <w:left w:val="single" w:sz="4" w:space="0" w:color="auto"/>
@@ -5540,13 +5541,13 @@
                 <w:rFonts w:ascii="Times New Roman" w:hAnsi="Times New Roman" w:cs="Times New Roman"/>
                 <w:szCs w:val="24"/>
               </w:rPr>
-              <w:t>D</w:t>
-            </w:r>
-          </w:p>
-        </w:tc>
-        <w:tc>
-          <w:tcPr>
-            <w:tcW w:w="992" w:type="dxa"/>
+              <w:t>2ED</w:t>
+            </w:r>
+          </w:p>
+        </w:tc>
+        <w:tc>
+          <w:tcPr>
+            <w:tcW w:w="1985" w:type="dxa"/>
             <w:tcBorders>
               <w:top w:val="single" w:sz="4" w:space="0" w:color="auto"/>
               <w:left w:val="single" w:sz="4" w:space="0" w:color="auto"/>
@@ -5556,33 +5557,6 @@
           </w:tcPr>
           <w:p>
             <w:pPr>
-              <w:rPr>
-                <w:rFonts w:ascii="Times New Roman" w:hAnsi="Times New Roman" w:cs="Times New Roman"/>
-                <w:szCs w:val="24"/>
-              </w:rPr>
-            </w:pPr>
-            <w:r>
-              <w:rPr>
-                <w:rFonts w:ascii="Times New Roman" w:hAnsi="Times New Roman" w:cs="Times New Roman"/>
-                <w:szCs w:val="24"/>
-              </w:rPr>
-              <w:t>2ED</w:t>
-            </w:r>
-          </w:p>
-        </w:tc>
-        <w:tc>
-          <w:tcPr>
-            <w:tcW w:w="1985" w:type="dxa"/>
-            <w:gridSpan w:val="2"/>
-            <w:tcBorders>
-              <w:top w:val="single" w:sz="4" w:space="0" w:color="auto"/>
-              <w:left w:val="single" w:sz="4" w:space="0" w:color="auto"/>
-              <w:bottom w:val="single" w:sz="4" w:space="0" w:color="auto"/>
-              <w:right w:val="single" w:sz="4" w:space="0" w:color="auto"/>
-            </w:tcBorders>
-          </w:tcPr>
-          <w:p>
-            <w:pPr>
               <w:spacing w:line="240" w:lineRule="auto"/>
               <w:rPr>
                 <w:rFonts w:ascii="Times New Roman" w:hAnsi="Times New Roman" w:cs="Times New Roman"/>
@@ -5604,7 +5578,7 @@
                 <w:sz w:val="24"/>
                 <w:szCs w:val="24"/>
               </w:rPr>
-              <w:t>database-truende SQL kode blir kjørt via nettside input.</w:t>
+              <w:t xml:space="preserve">database-truende SQL kode </w:t>
             </w:r>
             <w:r>
               <w:rPr>
@@ -5612,6 +5586,15 @@
                 <w:sz w:val="24"/>
                 <w:szCs w:val="24"/>
               </w:rPr>
+              <w:lastRenderedPageBreak/>
+              <w:t>blir kjørt via nettside input.</w:t>
+            </w:r>
+            <w:r>
+              <w:rPr>
+                <w:rFonts w:ascii="Times New Roman" w:hAnsi="Times New Roman" w:cs="Times New Roman"/>
+                <w:sz w:val="24"/>
+                <w:szCs w:val="24"/>
+              </w:rPr>
               <w:t xml:space="preserve"> </w:t>
             </w:r>
           </w:p>
@@ -5630,15 +5613,7 @@
                 <w:sz w:val="24"/>
                 <w:szCs w:val="24"/>
               </w:rPr>
-              <w:t xml:space="preserve">Kan unngås ved å bruke mysqli, sette parametere og få koden til å behandle alt av </w:t>
-            </w:r>
-            <w:r>
-              <w:rPr>
-                <w:rFonts w:ascii="Times New Roman" w:hAnsi="Times New Roman" w:cs="Times New Roman"/>
-                <w:sz w:val="24"/>
-                <w:szCs w:val="24"/>
-              </w:rPr>
-              <w:t>query som farlig uansett kilde</w:t>
+              <w:t>Kan unngås ved å bruke mysqli, sette parametere og få koden til å behandle alt av query som farlig uansett kilde</w:t>
             </w:r>
             <w:r>
               <w:rPr>
@@ -5686,6 +5661,7 @@
                 <w:rFonts w:ascii="Times New Roman" w:hAnsi="Times New Roman" w:cs="Times New Roman"/>
                 <w:szCs w:val="24"/>
               </w:rPr>
+              <w:lastRenderedPageBreak/>
               <w:t>5</w:t>
             </w:r>
           </w:p>
@@ -5734,7 +5710,8 @@
         </w:tc>
         <w:tc>
           <w:tcPr>
-            <w:tcW w:w="1701" w:type="dxa"/>
+            <w:tcW w:w="1559" w:type="dxa"/>
+            <w:gridSpan w:val="2"/>
             <w:tcBorders>
               <w:top w:val="single" w:sz="4" w:space="0" w:color="auto"/>
               <w:left w:val="single" w:sz="4" w:space="0" w:color="auto"/>
@@ -5749,11 +5726,18 @@
                 <w:szCs w:val="24"/>
               </w:rPr>
             </w:pPr>
-          </w:p>
-        </w:tc>
-        <w:tc>
-          <w:tcPr>
-            <w:tcW w:w="1559" w:type="dxa"/>
+            <w:r>
+              <w:rPr>
+                <w:rFonts w:ascii="Times New Roman" w:hAnsi="Times New Roman" w:cs="Times New Roman"/>
+                <w:szCs w:val="24"/>
+              </w:rPr>
+              <w:t>5</w:t>
+            </w:r>
+          </w:p>
+        </w:tc>
+        <w:tc>
+          <w:tcPr>
+            <w:tcW w:w="709" w:type="dxa"/>
             <w:tcBorders>
               <w:top w:val="single" w:sz="4" w:space="0" w:color="auto"/>
               <w:left w:val="single" w:sz="4" w:space="0" w:color="auto"/>
@@ -5773,13 +5757,14 @@
                 <w:rFonts w:ascii="Times New Roman" w:hAnsi="Times New Roman" w:cs="Times New Roman"/>
                 <w:szCs w:val="24"/>
               </w:rPr>
-              <w:t>5</w:t>
-            </w:r>
-          </w:p>
-        </w:tc>
-        <w:tc>
-          <w:tcPr>
-            <w:tcW w:w="709" w:type="dxa"/>
+              <w:t>-</w:t>
+            </w:r>
+          </w:p>
+        </w:tc>
+        <w:tc>
+          <w:tcPr>
+            <w:tcW w:w="708" w:type="dxa"/>
+            <w:gridSpan w:val="2"/>
             <w:tcBorders>
               <w:top w:val="single" w:sz="4" w:space="0" w:color="auto"/>
               <w:left w:val="single" w:sz="4" w:space="0" w:color="auto"/>
@@ -5805,7 +5790,7 @@
         </w:tc>
         <w:tc>
           <w:tcPr>
-            <w:tcW w:w="708" w:type="dxa"/>
+            <w:tcW w:w="567" w:type="dxa"/>
             <w:tcBorders>
               <w:top w:val="single" w:sz="4" w:space="0" w:color="auto"/>
               <w:left w:val="single" w:sz="4" w:space="0" w:color="auto"/>
@@ -5825,14 +5810,13 @@
                 <w:rFonts w:ascii="Times New Roman" w:hAnsi="Times New Roman" w:cs="Times New Roman"/>
                 <w:szCs w:val="24"/>
               </w:rPr>
-              <w:t>-</w:t>
-            </w:r>
-          </w:p>
-        </w:tc>
-        <w:tc>
-          <w:tcPr>
-            <w:tcW w:w="567" w:type="dxa"/>
-            <w:gridSpan w:val="2"/>
+              <w:t>A</w:t>
+            </w:r>
+          </w:p>
+        </w:tc>
+        <w:tc>
+          <w:tcPr>
+            <w:tcW w:w="851" w:type="dxa"/>
             <w:tcBorders>
               <w:top w:val="single" w:sz="4" w:space="0" w:color="auto"/>
               <w:left w:val="single" w:sz="4" w:space="0" w:color="auto"/>
@@ -5852,14 +5836,13 @@
                 <w:rFonts w:ascii="Times New Roman" w:hAnsi="Times New Roman" w:cs="Times New Roman"/>
                 <w:szCs w:val="24"/>
               </w:rPr>
-              <w:t>A</w:t>
-            </w:r>
-          </w:p>
-        </w:tc>
-        <w:tc>
-          <w:tcPr>
-            <w:tcW w:w="851" w:type="dxa"/>
-            <w:gridSpan w:val="2"/>
+              <w:t>B</w:t>
+            </w:r>
+          </w:p>
+        </w:tc>
+        <w:tc>
+          <w:tcPr>
+            <w:tcW w:w="992" w:type="dxa"/>
             <w:tcBorders>
               <w:top w:val="single" w:sz="4" w:space="0" w:color="auto"/>
               <w:left w:val="single" w:sz="4" w:space="0" w:color="auto"/>
@@ -5879,13 +5862,13 @@
                 <w:rFonts w:ascii="Times New Roman" w:hAnsi="Times New Roman" w:cs="Times New Roman"/>
                 <w:szCs w:val="24"/>
               </w:rPr>
-              <w:t>B</w:t>
-            </w:r>
-          </w:p>
-        </w:tc>
-        <w:tc>
-          <w:tcPr>
-            <w:tcW w:w="992" w:type="dxa"/>
+              <w:t>5AB</w:t>
+            </w:r>
+          </w:p>
+        </w:tc>
+        <w:tc>
+          <w:tcPr>
+            <w:tcW w:w="1985" w:type="dxa"/>
             <w:tcBorders>
               <w:top w:val="single" w:sz="4" w:space="0" w:color="auto"/>
               <w:left w:val="single" w:sz="4" w:space="0" w:color="auto"/>
@@ -5897,21 +5880,38 @@
             <w:pPr>
               <w:rPr>
                 <w:rFonts w:ascii="Times New Roman" w:hAnsi="Times New Roman" w:cs="Times New Roman"/>
-                <w:szCs w:val="24"/>
-              </w:rPr>
-            </w:pPr>
-            <w:r>
-              <w:rPr>
-                <w:rFonts w:ascii="Times New Roman" w:hAnsi="Times New Roman" w:cs="Times New Roman"/>
-                <w:szCs w:val="24"/>
-              </w:rPr>
-              <w:t>5AB</w:t>
-            </w:r>
-          </w:p>
-        </w:tc>
-        <w:tc>
-          <w:tcPr>
-            <w:tcW w:w="1985" w:type="dxa"/>
+              </w:rPr>
+            </w:pPr>
+            <w:r>
+              <w:rPr>
+                <w:rFonts w:ascii="Times New Roman" w:hAnsi="Times New Roman" w:cs="Times New Roman"/>
+              </w:rPr>
+              <w:t>Spill-bugs som gjør at spillet ikke fungerer slik det skal.</w:t>
+            </w:r>
+          </w:p>
+          <w:p>
+            <w:pPr>
+              <w:rPr>
+                <w:rFonts w:ascii="Times New Roman" w:hAnsi="Times New Roman" w:cs="Times New Roman"/>
+                <w:szCs w:val="24"/>
+              </w:rPr>
+            </w:pPr>
+            <w:r>
+              <w:rPr>
+                <w:rFonts w:ascii="Times New Roman" w:hAnsi="Times New Roman" w:cs="Times New Roman"/>
+              </w:rPr>
+              <w:t>Kan rettes opp i ved å oppdatere spillet, der bugs er fikset.</w:t>
+            </w:r>
+          </w:p>
+        </w:tc>
+      </w:tr>
+      <w:tr>
+        <w:trPr>
+          <w:trHeight w:val="20"/>
+        </w:trPr>
+        <w:tc>
+          <w:tcPr>
+            <w:tcW w:w="508" w:type="dxa"/>
             <w:gridSpan w:val="2"/>
             <w:tcBorders>
               <w:top w:val="single" w:sz="4" w:space="0" w:color="auto"/>
@@ -5924,27 +5924,725 @@
             <w:pPr>
               <w:rPr>
                 <w:rFonts w:ascii="Times New Roman" w:hAnsi="Times New Roman" w:cs="Times New Roman"/>
-              </w:rPr>
-            </w:pPr>
-            <w:r>
-              <w:rPr>
-                <w:rFonts w:ascii="Times New Roman" w:hAnsi="Times New Roman" w:cs="Times New Roman"/>
-              </w:rPr>
-              <w:t>Spill-bugs som gjør at spillet ikke fungerer slik det skal.</w:t>
-            </w:r>
-          </w:p>
-          <w:p>
-            <w:pPr>
-              <w:rPr>
-                <w:rFonts w:ascii="Times New Roman" w:hAnsi="Times New Roman" w:cs="Times New Roman"/>
-                <w:szCs w:val="24"/>
-              </w:rPr>
-            </w:pPr>
-            <w:r>
-              <w:rPr>
-                <w:rFonts w:ascii="Times New Roman" w:hAnsi="Times New Roman" w:cs="Times New Roman"/>
-              </w:rPr>
-              <w:t>Kan rettes opp i ved å oppdatere spillet, der bugs er fikset.</w:t>
+                <w:szCs w:val="24"/>
+              </w:rPr>
+            </w:pPr>
+            <w:r>
+              <w:rPr>
+                <w:rFonts w:ascii="Times New Roman" w:hAnsi="Times New Roman" w:cs="Times New Roman"/>
+                <w:szCs w:val="24"/>
+              </w:rPr>
+              <w:t>6</w:t>
+            </w:r>
+          </w:p>
+        </w:tc>
+        <w:tc>
+          <w:tcPr>
+            <w:tcW w:w="1614" w:type="dxa"/>
+            <w:tcBorders>
+              <w:top w:val="single" w:sz="4" w:space="0" w:color="auto"/>
+              <w:left w:val="single" w:sz="4" w:space="0" w:color="auto"/>
+              <w:bottom w:val="single" w:sz="4" w:space="0" w:color="auto"/>
+              <w:right w:val="single" w:sz="4" w:space="0" w:color="auto"/>
+            </w:tcBorders>
+          </w:tcPr>
+          <w:p>
+            <w:pPr>
+              <w:rPr>
+                <w:rFonts w:ascii="Times New Roman" w:hAnsi="Times New Roman" w:cs="Times New Roman"/>
+                <w:szCs w:val="24"/>
+              </w:rPr>
+            </w:pPr>
+            <w:r>
+              <w:rPr>
+                <w:rFonts w:ascii="Times New Roman" w:hAnsi="Times New Roman" w:cs="Times New Roman"/>
+                <w:szCs w:val="24"/>
+              </w:rPr>
+              <w:t>Virus</w:t>
+            </w:r>
+          </w:p>
+        </w:tc>
+        <w:tc>
+          <w:tcPr>
+            <w:tcW w:w="1559" w:type="dxa"/>
+            <w:gridSpan w:val="2"/>
+            <w:tcBorders>
+              <w:top w:val="single" w:sz="4" w:space="0" w:color="auto"/>
+              <w:left w:val="single" w:sz="4" w:space="0" w:color="auto"/>
+              <w:bottom w:val="single" w:sz="4" w:space="0" w:color="auto"/>
+              <w:right w:val="single" w:sz="4" w:space="0" w:color="auto"/>
+            </w:tcBorders>
+          </w:tcPr>
+          <w:p>
+            <w:pPr>
+              <w:rPr>
+                <w:rFonts w:ascii="Times New Roman" w:hAnsi="Times New Roman" w:cs="Times New Roman"/>
+                <w:szCs w:val="24"/>
+              </w:rPr>
+            </w:pPr>
+            <w:r>
+              <w:rPr>
+                <w:rFonts w:ascii="Times New Roman" w:hAnsi="Times New Roman" w:cs="Times New Roman"/>
+                <w:szCs w:val="24"/>
+              </w:rPr>
+              <w:t>1</w:t>
+            </w:r>
+          </w:p>
+        </w:tc>
+        <w:tc>
+          <w:tcPr>
+            <w:tcW w:w="709" w:type="dxa"/>
+            <w:tcBorders>
+              <w:top w:val="single" w:sz="4" w:space="0" w:color="auto"/>
+              <w:left w:val="single" w:sz="4" w:space="0" w:color="auto"/>
+              <w:bottom w:val="single" w:sz="4" w:space="0" w:color="auto"/>
+              <w:right w:val="single" w:sz="4" w:space="0" w:color="auto"/>
+            </w:tcBorders>
+          </w:tcPr>
+          <w:p>
+            <w:pPr>
+              <w:rPr>
+                <w:rFonts w:ascii="Times New Roman" w:hAnsi="Times New Roman" w:cs="Times New Roman"/>
+                <w:szCs w:val="24"/>
+              </w:rPr>
+            </w:pPr>
+            <w:r>
+              <w:rPr>
+                <w:rFonts w:ascii="Times New Roman" w:hAnsi="Times New Roman" w:cs="Times New Roman"/>
+                <w:szCs w:val="24"/>
+              </w:rPr>
+              <w:t>-</w:t>
+            </w:r>
+          </w:p>
+        </w:tc>
+        <w:tc>
+          <w:tcPr>
+            <w:tcW w:w="708" w:type="dxa"/>
+            <w:gridSpan w:val="2"/>
+            <w:tcBorders>
+              <w:top w:val="single" w:sz="4" w:space="0" w:color="auto"/>
+              <w:left w:val="single" w:sz="4" w:space="0" w:color="auto"/>
+              <w:bottom w:val="single" w:sz="4" w:space="0" w:color="auto"/>
+              <w:right w:val="single" w:sz="4" w:space="0" w:color="auto"/>
+            </w:tcBorders>
+          </w:tcPr>
+          <w:p>
+            <w:pPr>
+              <w:rPr>
+                <w:rFonts w:ascii="Times New Roman" w:hAnsi="Times New Roman" w:cs="Times New Roman"/>
+                <w:szCs w:val="24"/>
+              </w:rPr>
+            </w:pPr>
+            <w:r>
+              <w:rPr>
+                <w:rFonts w:ascii="Times New Roman" w:hAnsi="Times New Roman" w:cs="Times New Roman"/>
+                <w:szCs w:val="24"/>
+              </w:rPr>
+              <w:t>-</w:t>
+            </w:r>
+          </w:p>
+        </w:tc>
+        <w:tc>
+          <w:tcPr>
+            <w:tcW w:w="567" w:type="dxa"/>
+            <w:tcBorders>
+              <w:top w:val="single" w:sz="4" w:space="0" w:color="auto"/>
+              <w:left w:val="single" w:sz="4" w:space="0" w:color="auto"/>
+              <w:bottom w:val="single" w:sz="4" w:space="0" w:color="auto"/>
+              <w:right w:val="single" w:sz="4" w:space="0" w:color="auto"/>
+            </w:tcBorders>
+          </w:tcPr>
+          <w:p>
+            <w:pPr>
+              <w:rPr>
+                <w:rFonts w:ascii="Times New Roman" w:hAnsi="Times New Roman" w:cs="Times New Roman"/>
+                <w:szCs w:val="24"/>
+              </w:rPr>
+            </w:pPr>
+            <w:r>
+              <w:rPr>
+                <w:rFonts w:ascii="Times New Roman" w:hAnsi="Times New Roman" w:cs="Times New Roman"/>
+                <w:szCs w:val="24"/>
+              </w:rPr>
+              <w:t>A</w:t>
+            </w:r>
+          </w:p>
+        </w:tc>
+        <w:tc>
+          <w:tcPr>
+            <w:tcW w:w="851" w:type="dxa"/>
+            <w:tcBorders>
+              <w:top w:val="single" w:sz="4" w:space="0" w:color="auto"/>
+              <w:left w:val="single" w:sz="4" w:space="0" w:color="auto"/>
+              <w:bottom w:val="single" w:sz="4" w:space="0" w:color="auto"/>
+              <w:right w:val="single" w:sz="4" w:space="0" w:color="auto"/>
+            </w:tcBorders>
+          </w:tcPr>
+          <w:p>
+            <w:pPr>
+              <w:rPr>
+                <w:rFonts w:ascii="Times New Roman" w:hAnsi="Times New Roman" w:cs="Times New Roman"/>
+                <w:szCs w:val="24"/>
+              </w:rPr>
+            </w:pPr>
+            <w:r>
+              <w:rPr>
+                <w:rFonts w:ascii="Times New Roman" w:hAnsi="Times New Roman" w:cs="Times New Roman"/>
+                <w:szCs w:val="24"/>
+              </w:rPr>
+              <w:t>C</w:t>
+            </w:r>
+          </w:p>
+        </w:tc>
+        <w:tc>
+          <w:tcPr>
+            <w:tcW w:w="992" w:type="dxa"/>
+            <w:tcBorders>
+              <w:top w:val="single" w:sz="4" w:space="0" w:color="auto"/>
+              <w:left w:val="single" w:sz="4" w:space="0" w:color="auto"/>
+              <w:bottom w:val="single" w:sz="4" w:space="0" w:color="auto"/>
+              <w:right w:val="single" w:sz="4" w:space="0" w:color="auto"/>
+            </w:tcBorders>
+          </w:tcPr>
+          <w:p>
+            <w:pPr>
+              <w:rPr>
+                <w:rFonts w:ascii="Times New Roman" w:hAnsi="Times New Roman" w:cs="Times New Roman"/>
+                <w:szCs w:val="24"/>
+              </w:rPr>
+            </w:pPr>
+            <w:r>
+              <w:rPr>
+                <w:rFonts w:ascii="Times New Roman" w:hAnsi="Times New Roman" w:cs="Times New Roman"/>
+                <w:szCs w:val="24"/>
+              </w:rPr>
+              <w:t>1AC</w:t>
+            </w:r>
+          </w:p>
+        </w:tc>
+        <w:tc>
+          <w:tcPr>
+            <w:tcW w:w="1985" w:type="dxa"/>
+            <w:tcBorders>
+              <w:top w:val="single" w:sz="4" w:space="0" w:color="auto"/>
+              <w:left w:val="single" w:sz="4" w:space="0" w:color="auto"/>
+              <w:bottom w:val="single" w:sz="4" w:space="0" w:color="auto"/>
+              <w:right w:val="single" w:sz="4" w:space="0" w:color="auto"/>
+            </w:tcBorders>
+          </w:tcPr>
+          <w:p>
+            <w:pPr>
+              <w:rPr>
+                <w:rFonts w:ascii="Times New Roman" w:hAnsi="Times New Roman" w:cs="Times New Roman"/>
+              </w:rPr>
+            </w:pPr>
+            <w:r>
+              <w:rPr>
+                <w:rFonts w:ascii="Times New Roman" w:hAnsi="Times New Roman" w:cs="Times New Roman"/>
+              </w:rPr>
+              <w:t>At et virus klarer å installeres og kjøres og angripe systemet. Å være kritisk til mistenkelige filer kan redusere sjansen for å få virus.</w:t>
+            </w:r>
+          </w:p>
+        </w:tc>
+      </w:tr>
+      <w:tr>
+        <w:trPr>
+          <w:trHeight w:val="20"/>
+        </w:trPr>
+        <w:tc>
+          <w:tcPr>
+            <w:tcW w:w="508" w:type="dxa"/>
+            <w:gridSpan w:val="2"/>
+            <w:tcBorders>
+              <w:top w:val="single" w:sz="4" w:space="0" w:color="auto"/>
+              <w:left w:val="single" w:sz="4" w:space="0" w:color="auto"/>
+              <w:bottom w:val="single" w:sz="4" w:space="0" w:color="auto"/>
+              <w:right w:val="single" w:sz="4" w:space="0" w:color="auto"/>
+            </w:tcBorders>
+          </w:tcPr>
+          <w:p>
+            <w:pPr>
+              <w:rPr>
+                <w:rFonts w:ascii="Times New Roman" w:hAnsi="Times New Roman" w:cs="Times New Roman"/>
+                <w:szCs w:val="24"/>
+              </w:rPr>
+            </w:pPr>
+            <w:r>
+              <w:rPr>
+                <w:rFonts w:ascii="Times New Roman" w:hAnsi="Times New Roman" w:cs="Times New Roman"/>
+                <w:szCs w:val="24"/>
+              </w:rPr>
+              <w:t>7</w:t>
+            </w:r>
+          </w:p>
+        </w:tc>
+        <w:tc>
+          <w:tcPr>
+            <w:tcW w:w="1614" w:type="dxa"/>
+            <w:tcBorders>
+              <w:top w:val="single" w:sz="4" w:space="0" w:color="auto"/>
+              <w:left w:val="single" w:sz="4" w:space="0" w:color="auto"/>
+              <w:bottom w:val="single" w:sz="4" w:space="0" w:color="auto"/>
+              <w:right w:val="single" w:sz="4" w:space="0" w:color="auto"/>
+            </w:tcBorders>
+          </w:tcPr>
+          <w:p>
+            <w:pPr>
+              <w:rPr>
+                <w:rFonts w:ascii="Times New Roman" w:hAnsi="Times New Roman" w:cs="Times New Roman"/>
+                <w:szCs w:val="24"/>
+              </w:rPr>
+            </w:pPr>
+            <w:r>
+              <w:rPr>
+                <w:rFonts w:ascii="Times New Roman" w:hAnsi="Times New Roman" w:cs="Times New Roman"/>
+                <w:szCs w:val="24"/>
+              </w:rPr>
+              <w:t>Miljøskader</w:t>
+            </w:r>
+          </w:p>
+        </w:tc>
+        <w:tc>
+          <w:tcPr>
+            <w:tcW w:w="1559" w:type="dxa"/>
+            <w:gridSpan w:val="2"/>
+            <w:tcBorders>
+              <w:top w:val="single" w:sz="4" w:space="0" w:color="auto"/>
+              <w:left w:val="single" w:sz="4" w:space="0" w:color="auto"/>
+              <w:bottom w:val="single" w:sz="4" w:space="0" w:color="auto"/>
+              <w:right w:val="single" w:sz="4" w:space="0" w:color="auto"/>
+            </w:tcBorders>
+          </w:tcPr>
+          <w:p>
+            <w:pPr>
+              <w:rPr>
+                <w:rFonts w:ascii="Times New Roman" w:hAnsi="Times New Roman" w:cs="Times New Roman"/>
+                <w:szCs w:val="24"/>
+              </w:rPr>
+            </w:pPr>
+            <w:r>
+              <w:rPr>
+                <w:rFonts w:ascii="Times New Roman" w:hAnsi="Times New Roman" w:cs="Times New Roman"/>
+                <w:szCs w:val="24"/>
+              </w:rPr>
+              <w:t>1</w:t>
+            </w:r>
+          </w:p>
+        </w:tc>
+        <w:tc>
+          <w:tcPr>
+            <w:tcW w:w="709" w:type="dxa"/>
+            <w:tcBorders>
+              <w:top w:val="single" w:sz="4" w:space="0" w:color="auto"/>
+              <w:left w:val="single" w:sz="4" w:space="0" w:color="auto"/>
+              <w:bottom w:val="single" w:sz="4" w:space="0" w:color="auto"/>
+              <w:right w:val="single" w:sz="4" w:space="0" w:color="auto"/>
+            </w:tcBorders>
+          </w:tcPr>
+          <w:p>
+            <w:pPr>
+              <w:rPr>
+                <w:rFonts w:ascii="Times New Roman" w:hAnsi="Times New Roman" w:cs="Times New Roman"/>
+                <w:szCs w:val="24"/>
+              </w:rPr>
+            </w:pPr>
+            <w:r>
+              <w:rPr>
+                <w:rFonts w:ascii="Times New Roman" w:hAnsi="Times New Roman" w:cs="Times New Roman"/>
+                <w:szCs w:val="24"/>
+              </w:rPr>
+              <w:t>E</w:t>
+            </w:r>
+          </w:p>
+        </w:tc>
+        <w:tc>
+          <w:tcPr>
+            <w:tcW w:w="708" w:type="dxa"/>
+            <w:gridSpan w:val="2"/>
+            <w:tcBorders>
+              <w:top w:val="single" w:sz="4" w:space="0" w:color="auto"/>
+              <w:left w:val="single" w:sz="4" w:space="0" w:color="auto"/>
+              <w:bottom w:val="single" w:sz="4" w:space="0" w:color="auto"/>
+              <w:right w:val="single" w:sz="4" w:space="0" w:color="auto"/>
+            </w:tcBorders>
+          </w:tcPr>
+          <w:p>
+            <w:pPr>
+              <w:rPr>
+                <w:rFonts w:ascii="Times New Roman" w:hAnsi="Times New Roman" w:cs="Times New Roman"/>
+                <w:szCs w:val="24"/>
+              </w:rPr>
+            </w:pPr>
+            <w:r>
+              <w:rPr>
+                <w:rFonts w:ascii="Times New Roman" w:hAnsi="Times New Roman" w:cs="Times New Roman"/>
+                <w:szCs w:val="24"/>
+              </w:rPr>
+              <w:t>E</w:t>
+            </w:r>
+          </w:p>
+        </w:tc>
+        <w:tc>
+          <w:tcPr>
+            <w:tcW w:w="567" w:type="dxa"/>
+            <w:tcBorders>
+              <w:top w:val="single" w:sz="4" w:space="0" w:color="auto"/>
+              <w:left w:val="single" w:sz="4" w:space="0" w:color="auto"/>
+              <w:bottom w:val="single" w:sz="4" w:space="0" w:color="auto"/>
+              <w:right w:val="single" w:sz="4" w:space="0" w:color="auto"/>
+            </w:tcBorders>
+          </w:tcPr>
+          <w:p>
+            <w:pPr>
+              <w:rPr>
+                <w:rFonts w:ascii="Times New Roman" w:hAnsi="Times New Roman" w:cs="Times New Roman"/>
+                <w:szCs w:val="24"/>
+              </w:rPr>
+            </w:pPr>
+            <w:r>
+              <w:rPr>
+                <w:rFonts w:ascii="Times New Roman" w:hAnsi="Times New Roman" w:cs="Times New Roman"/>
+                <w:szCs w:val="24"/>
+              </w:rPr>
+              <w:t>E</w:t>
+            </w:r>
+          </w:p>
+        </w:tc>
+        <w:tc>
+          <w:tcPr>
+            <w:tcW w:w="851" w:type="dxa"/>
+            <w:tcBorders>
+              <w:top w:val="single" w:sz="4" w:space="0" w:color="auto"/>
+              <w:left w:val="single" w:sz="4" w:space="0" w:color="auto"/>
+              <w:bottom w:val="single" w:sz="4" w:space="0" w:color="auto"/>
+              <w:right w:val="single" w:sz="4" w:space="0" w:color="auto"/>
+            </w:tcBorders>
+          </w:tcPr>
+          <w:p>
+            <w:pPr>
+              <w:rPr>
+                <w:rFonts w:ascii="Times New Roman" w:hAnsi="Times New Roman" w:cs="Times New Roman"/>
+                <w:szCs w:val="24"/>
+              </w:rPr>
+            </w:pPr>
+            <w:r>
+              <w:rPr>
+                <w:rFonts w:ascii="Times New Roman" w:hAnsi="Times New Roman" w:cs="Times New Roman"/>
+                <w:szCs w:val="24"/>
+              </w:rPr>
+              <w:t>A</w:t>
+            </w:r>
+          </w:p>
+        </w:tc>
+        <w:tc>
+          <w:tcPr>
+            <w:tcW w:w="992" w:type="dxa"/>
+            <w:tcBorders>
+              <w:top w:val="single" w:sz="4" w:space="0" w:color="auto"/>
+              <w:left w:val="single" w:sz="4" w:space="0" w:color="auto"/>
+              <w:bottom w:val="single" w:sz="4" w:space="0" w:color="auto"/>
+              <w:right w:val="single" w:sz="4" w:space="0" w:color="auto"/>
+            </w:tcBorders>
+          </w:tcPr>
+          <w:p>
+            <w:pPr>
+              <w:rPr>
+                <w:rFonts w:ascii="Times New Roman" w:hAnsi="Times New Roman" w:cs="Times New Roman"/>
+                <w:szCs w:val="24"/>
+              </w:rPr>
+            </w:pPr>
+            <w:r>
+              <w:rPr>
+                <w:rFonts w:ascii="Times New Roman" w:hAnsi="Times New Roman" w:cs="Times New Roman"/>
+                <w:szCs w:val="24"/>
+              </w:rPr>
+              <w:t>1E</w:t>
+            </w:r>
+            <w:r>
+              <w:rPr>
+                <w:rFonts w:ascii="Times New Roman" w:hAnsi="Times New Roman" w:cs="Times New Roman"/>
+                <w:szCs w:val="24"/>
+                <w:vertAlign w:val="superscript"/>
+              </w:rPr>
+              <w:t>3</w:t>
+            </w:r>
+            <w:r>
+              <w:rPr>
+                <w:rFonts w:ascii="Times New Roman" w:hAnsi="Times New Roman" w:cs="Times New Roman"/>
+                <w:szCs w:val="24"/>
+              </w:rPr>
+              <w:t>A</w:t>
+            </w:r>
+          </w:p>
+        </w:tc>
+        <w:tc>
+          <w:tcPr>
+            <w:tcW w:w="1985" w:type="dxa"/>
+            <w:tcBorders>
+              <w:top w:val="single" w:sz="4" w:space="0" w:color="auto"/>
+              <w:left w:val="single" w:sz="4" w:space="0" w:color="auto"/>
+              <w:bottom w:val="single" w:sz="4" w:space="0" w:color="auto"/>
+              <w:right w:val="single" w:sz="4" w:space="0" w:color="auto"/>
+            </w:tcBorders>
+          </w:tcPr>
+          <w:p>
+            <w:pPr>
+              <w:rPr>
+                <w:rFonts w:ascii="Times New Roman" w:hAnsi="Times New Roman" w:cs="Times New Roman"/>
+              </w:rPr>
+            </w:pPr>
+            <w:r>
+              <w:rPr>
+                <w:rFonts w:ascii="Times New Roman" w:hAnsi="Times New Roman" w:cs="Times New Roman"/>
+              </w:rPr>
+              <w:t>Dette kan alt fra brann, flom, orkaner osv. Sannsynligheten er svært liten, men om det først oppstår, er det ingen måter å unngå det. Så lenge man har sikkerhetskopiert alt av filer, kan systemet gjenopprettes etter skadene.</w:t>
+            </w:r>
+          </w:p>
+        </w:tc>
+      </w:tr>
+      <w:tr>
+        <w:trPr>
+          <w:trHeight w:val="20"/>
+        </w:trPr>
+        <w:tc>
+          <w:tcPr>
+            <w:tcW w:w="508" w:type="dxa"/>
+            <w:gridSpan w:val="2"/>
+            <w:tcBorders>
+              <w:top w:val="single" w:sz="4" w:space="0" w:color="auto"/>
+              <w:left w:val="single" w:sz="4" w:space="0" w:color="auto"/>
+              <w:bottom w:val="single" w:sz="4" w:space="0" w:color="auto"/>
+              <w:right w:val="single" w:sz="4" w:space="0" w:color="auto"/>
+            </w:tcBorders>
+          </w:tcPr>
+          <w:p>
+            <w:pPr>
+              <w:rPr>
+                <w:rFonts w:ascii="Times New Roman" w:hAnsi="Times New Roman" w:cs="Times New Roman"/>
+                <w:szCs w:val="24"/>
+              </w:rPr>
+            </w:pPr>
+            <w:r>
+              <w:rPr>
+                <w:rFonts w:ascii="Times New Roman" w:hAnsi="Times New Roman" w:cs="Times New Roman"/>
+                <w:szCs w:val="24"/>
+              </w:rPr>
+              <w:t>8</w:t>
+            </w:r>
+          </w:p>
+        </w:tc>
+        <w:tc>
+          <w:tcPr>
+            <w:tcW w:w="1614" w:type="dxa"/>
+            <w:tcBorders>
+              <w:top w:val="single" w:sz="4" w:space="0" w:color="auto"/>
+              <w:left w:val="single" w:sz="4" w:space="0" w:color="auto"/>
+              <w:bottom w:val="single" w:sz="4" w:space="0" w:color="auto"/>
+              <w:right w:val="single" w:sz="4" w:space="0" w:color="auto"/>
+            </w:tcBorders>
+          </w:tcPr>
+          <w:p>
+            <w:pPr>
+              <w:rPr>
+                <w:rFonts w:ascii="Times New Roman" w:hAnsi="Times New Roman" w:cs="Times New Roman"/>
+                <w:szCs w:val="24"/>
+              </w:rPr>
+            </w:pPr>
+            <w:r>
+              <w:rPr>
+                <w:rFonts w:ascii="Times New Roman" w:hAnsi="Times New Roman" w:cs="Times New Roman"/>
+                <w:szCs w:val="24"/>
+              </w:rPr>
+              <w:t>Diskplass mangel</w:t>
+            </w:r>
+          </w:p>
+        </w:tc>
+        <w:tc>
+          <w:tcPr>
+            <w:tcW w:w="1559" w:type="dxa"/>
+            <w:gridSpan w:val="2"/>
+            <w:tcBorders>
+              <w:top w:val="single" w:sz="4" w:space="0" w:color="auto"/>
+              <w:left w:val="single" w:sz="4" w:space="0" w:color="auto"/>
+              <w:bottom w:val="single" w:sz="4" w:space="0" w:color="auto"/>
+              <w:right w:val="single" w:sz="4" w:space="0" w:color="auto"/>
+            </w:tcBorders>
+          </w:tcPr>
+          <w:p>
+            <w:pPr>
+              <w:rPr>
+                <w:rFonts w:ascii="Times New Roman" w:hAnsi="Times New Roman" w:cs="Times New Roman"/>
+                <w:szCs w:val="24"/>
+              </w:rPr>
+            </w:pPr>
+            <w:r>
+              <w:rPr>
+                <w:rFonts w:ascii="Times New Roman" w:hAnsi="Times New Roman" w:cs="Times New Roman"/>
+                <w:szCs w:val="24"/>
+              </w:rPr>
+              <w:t>4</w:t>
+            </w:r>
+          </w:p>
+        </w:tc>
+        <w:tc>
+          <w:tcPr>
+            <w:tcW w:w="709" w:type="dxa"/>
+            <w:tcBorders>
+              <w:top w:val="single" w:sz="4" w:space="0" w:color="auto"/>
+              <w:left w:val="single" w:sz="4" w:space="0" w:color="auto"/>
+              <w:bottom w:val="single" w:sz="4" w:space="0" w:color="auto"/>
+              <w:right w:val="single" w:sz="4" w:space="0" w:color="auto"/>
+            </w:tcBorders>
+          </w:tcPr>
+          <w:p>
+            <w:pPr>
+              <w:rPr>
+                <w:rFonts w:ascii="Times New Roman" w:hAnsi="Times New Roman" w:cs="Times New Roman"/>
+                <w:szCs w:val="24"/>
+              </w:rPr>
+            </w:pPr>
+            <w:r>
+              <w:rPr>
+                <w:rFonts w:ascii="Times New Roman" w:hAnsi="Times New Roman" w:cs="Times New Roman"/>
+                <w:szCs w:val="24"/>
+              </w:rPr>
+              <w:t>-</w:t>
+            </w:r>
+          </w:p>
+        </w:tc>
+        <w:tc>
+          <w:tcPr>
+            <w:tcW w:w="708" w:type="dxa"/>
+            <w:gridSpan w:val="2"/>
+            <w:tcBorders>
+              <w:top w:val="single" w:sz="4" w:space="0" w:color="auto"/>
+              <w:left w:val="single" w:sz="4" w:space="0" w:color="auto"/>
+              <w:bottom w:val="single" w:sz="4" w:space="0" w:color="auto"/>
+              <w:right w:val="single" w:sz="4" w:space="0" w:color="auto"/>
+            </w:tcBorders>
+          </w:tcPr>
+          <w:p>
+            <w:pPr>
+              <w:rPr>
+                <w:rFonts w:ascii="Times New Roman" w:hAnsi="Times New Roman" w:cs="Times New Roman"/>
+                <w:szCs w:val="24"/>
+              </w:rPr>
+            </w:pPr>
+            <w:r>
+              <w:rPr>
+                <w:rFonts w:ascii="Times New Roman" w:hAnsi="Times New Roman" w:cs="Times New Roman"/>
+                <w:szCs w:val="24"/>
+              </w:rPr>
+              <w:t>-</w:t>
+            </w:r>
+          </w:p>
+        </w:tc>
+        <w:tc>
+          <w:tcPr>
+            <w:tcW w:w="567" w:type="dxa"/>
+            <w:tcBorders>
+              <w:top w:val="single" w:sz="4" w:space="0" w:color="auto"/>
+              <w:left w:val="single" w:sz="4" w:space="0" w:color="auto"/>
+              <w:bottom w:val="single" w:sz="4" w:space="0" w:color="auto"/>
+              <w:right w:val="single" w:sz="4" w:space="0" w:color="auto"/>
+            </w:tcBorders>
+          </w:tcPr>
+          <w:p>
+            <w:pPr>
+              <w:rPr>
+                <w:rFonts w:ascii="Times New Roman" w:hAnsi="Times New Roman" w:cs="Times New Roman"/>
+                <w:szCs w:val="24"/>
+              </w:rPr>
+            </w:pPr>
+            <w:r>
+              <w:rPr>
+                <w:rFonts w:ascii="Times New Roman" w:hAnsi="Times New Roman" w:cs="Times New Roman"/>
+                <w:szCs w:val="24"/>
+              </w:rPr>
+              <w:t>D</w:t>
+            </w:r>
+          </w:p>
+        </w:tc>
+        <w:tc>
+          <w:tcPr>
+            <w:tcW w:w="851" w:type="dxa"/>
+            <w:tcBorders>
+              <w:top w:val="single" w:sz="4" w:space="0" w:color="auto"/>
+              <w:left w:val="single" w:sz="4" w:space="0" w:color="auto"/>
+              <w:bottom w:val="single" w:sz="4" w:space="0" w:color="auto"/>
+              <w:right w:val="single" w:sz="4" w:space="0" w:color="auto"/>
+            </w:tcBorders>
+          </w:tcPr>
+          <w:p>
+            <w:pPr>
+              <w:rPr>
+                <w:rFonts w:ascii="Times New Roman" w:hAnsi="Times New Roman" w:cs="Times New Roman"/>
+                <w:szCs w:val="24"/>
+              </w:rPr>
+            </w:pPr>
+            <w:r>
+              <w:rPr>
+                <w:rFonts w:ascii="Times New Roman" w:hAnsi="Times New Roman" w:cs="Times New Roman"/>
+                <w:szCs w:val="24"/>
+              </w:rPr>
+              <w:t>B</w:t>
+            </w:r>
+          </w:p>
+        </w:tc>
+        <w:tc>
+          <w:tcPr>
+            <w:tcW w:w="992" w:type="dxa"/>
+            <w:tcBorders>
+              <w:top w:val="single" w:sz="4" w:space="0" w:color="auto"/>
+              <w:left w:val="single" w:sz="4" w:space="0" w:color="auto"/>
+              <w:bottom w:val="single" w:sz="4" w:space="0" w:color="auto"/>
+              <w:right w:val="single" w:sz="4" w:space="0" w:color="auto"/>
+            </w:tcBorders>
+          </w:tcPr>
+          <w:p>
+            <w:pPr>
+              <w:rPr>
+                <w:rFonts w:ascii="Times New Roman" w:hAnsi="Times New Roman" w:cs="Times New Roman"/>
+                <w:szCs w:val="24"/>
+              </w:rPr>
+            </w:pPr>
+            <w:r>
+              <w:rPr>
+                <w:rFonts w:ascii="Times New Roman" w:hAnsi="Times New Roman" w:cs="Times New Roman"/>
+                <w:szCs w:val="24"/>
+              </w:rPr>
+              <w:t>4DB</w:t>
+            </w:r>
+          </w:p>
+        </w:tc>
+        <w:tc>
+          <w:tcPr>
+            <w:tcW w:w="1985" w:type="dxa"/>
+            <w:tcBorders>
+              <w:top w:val="single" w:sz="4" w:space="0" w:color="auto"/>
+              <w:left w:val="single" w:sz="4" w:space="0" w:color="auto"/>
+              <w:bottom w:val="single" w:sz="4" w:space="0" w:color="auto"/>
+              <w:right w:val="single" w:sz="4" w:space="0" w:color="auto"/>
+            </w:tcBorders>
+          </w:tcPr>
+          <w:p>
+            <w:pPr>
+              <w:rPr>
+                <w:rFonts w:ascii="Times New Roman" w:hAnsi="Times New Roman" w:cs="Times New Roman"/>
+              </w:rPr>
+            </w:pPr>
+            <w:r>
+              <w:rPr>
+                <w:rFonts w:ascii="Times New Roman" w:hAnsi="Times New Roman" w:cs="Times New Roman"/>
+              </w:rPr>
+              <w:t xml:space="preserve">Diskplassen på serveren kan brukes opp, og konsekvensene av dette kan føre til at serveren blir ødelagt eller ikke virker som den skal. For å unngå dette, kan man utføre regelmessig diskopprydning for å </w:t>
+            </w:r>
+            <w:r>
+              <w:rPr>
+                <w:rFonts w:ascii="Times New Roman" w:hAnsi="Times New Roman" w:cs="Times New Roman"/>
+              </w:rPr>
+              <w:lastRenderedPageBreak/>
+              <w:t>bli kvitt unødvendige filer fra serveren.</w:t>
             </w:r>
           </w:p>
         </w:tc>
@@ -5966,9 +6664,9 @@
         </w:tblPrEx>
         <w:trPr>
           <w:gridBefore w:val="1"/>
-          <w:gridAfter w:val="1"/>
+          <w:gridAfter w:val="5"/>
           <w:wBefore w:w="12" w:type="dxa"/>
-          <w:wAfter w:w="1086" w:type="dxa"/>
+          <w:wAfter w:w="4535" w:type="dxa"/>
           <w:trHeight w:val="160"/>
         </w:trPr>
         <w:tc>
@@ -6020,37 +6718,7 @@
         </w:tc>
         <w:tc>
           <w:tcPr>
-            <w:tcW w:w="5150" w:type="dxa"/>
-            <w:gridSpan w:val="5"/>
-          </w:tcPr>
-          <w:p>
-            <w:pPr>
-              <w:pStyle w:val="Bunntekst"/>
-              <w:tabs>
-                <w:tab w:val="left" w:pos="426"/>
-              </w:tabs>
-              <w:rPr>
-                <w:rFonts w:ascii="Arial" w:hAnsi="Arial" w:cs="Arial"/>
-                <w:b/>
-                <w:i/>
-                <w:sz w:val="18"/>
-              </w:rPr>
-            </w:pPr>
-            <w:r>
-              <w:rPr>
-                <w:rFonts w:ascii="Arial" w:hAnsi="Arial" w:cs="Arial"/>
-                <w:b/>
-                <w:i/>
-                <w:sz w:val="18"/>
-              </w:rPr>
-              <w:t>Konsekvens</w:t>
-            </w:r>
-          </w:p>
-        </w:tc>
-        <w:tc>
-          <w:tcPr>
             <w:tcW w:w="851" w:type="dxa"/>
-            <w:gridSpan w:val="2"/>
           </w:tcPr>
           <w:p>
             <w:pPr>
@@ -6105,9 +6773,9 @@
         </w:tblPrEx>
         <w:trPr>
           <w:gridBefore w:val="1"/>
-          <w:gridAfter w:val="1"/>
+          <w:gridAfter w:val="5"/>
           <w:wBefore w:w="12" w:type="dxa"/>
-          <w:wAfter w:w="1086" w:type="dxa"/>
+          <w:wAfter w:w="4535" w:type="dxa"/>
           <w:trHeight w:val="160"/>
         </w:trPr>
         <w:tc>
@@ -6218,7 +6886,6 @@
                 <w:i/>
                 <w:sz w:val="18"/>
               </w:rPr>
-              <w:lastRenderedPageBreak/>
               <w:t>4. Stor</w:t>
             </w:r>
           </w:p>
@@ -6247,126 +6914,7 @@
         </w:tc>
         <w:tc>
           <w:tcPr>
-            <w:tcW w:w="5150" w:type="dxa"/>
-            <w:gridSpan w:val="5"/>
-          </w:tcPr>
-          <w:p>
-            <w:pPr>
-              <w:pStyle w:val="Bunntekst"/>
-              <w:tabs>
-                <w:tab w:val="left" w:pos="426"/>
-                <w:tab w:val="right" w:pos="8306"/>
-              </w:tabs>
-              <w:rPr>
-                <w:rFonts w:ascii="Arial" w:hAnsi="Arial" w:cs="Arial"/>
-                <w:i/>
-                <w:sz w:val="18"/>
-              </w:rPr>
-            </w:pPr>
-            <w:r>
-              <w:rPr>
-                <w:rFonts w:ascii="Arial" w:hAnsi="Arial" w:cs="Arial"/>
-                <w:i/>
-                <w:sz w:val="18"/>
-              </w:rPr>
-              <w:lastRenderedPageBreak/>
-              <w:t>A. Svært liten</w:t>
-            </w:r>
-          </w:p>
-          <w:p>
-            <w:pPr>
-              <w:pStyle w:val="Bunntekst"/>
-              <w:tabs>
-                <w:tab w:val="left" w:pos="426"/>
-                <w:tab w:val="right" w:pos="8306"/>
-              </w:tabs>
-              <w:rPr>
-                <w:rFonts w:ascii="Arial" w:hAnsi="Arial" w:cs="Arial"/>
-                <w:i/>
-                <w:sz w:val="18"/>
-              </w:rPr>
-            </w:pPr>
-            <w:r>
-              <w:rPr>
-                <w:rFonts w:ascii="Arial" w:hAnsi="Arial" w:cs="Arial"/>
-                <w:i/>
-                <w:sz w:val="18"/>
-              </w:rPr>
-              <w:t>B. Liten</w:t>
-            </w:r>
-          </w:p>
-          <w:p>
-            <w:pPr>
-              <w:pStyle w:val="Bunntekst"/>
-              <w:tabs>
-                <w:tab w:val="left" w:pos="426"/>
-                <w:tab w:val="right" w:pos="8306"/>
-              </w:tabs>
-              <w:rPr>
-                <w:rFonts w:ascii="Arial" w:hAnsi="Arial" w:cs="Arial"/>
-                <w:i/>
-                <w:sz w:val="18"/>
-              </w:rPr>
-            </w:pPr>
-            <w:r>
-              <w:rPr>
-                <w:rFonts w:ascii="Arial" w:hAnsi="Arial" w:cs="Arial"/>
-                <w:i/>
-                <w:sz w:val="18"/>
-              </w:rPr>
-              <w:t>C. Moderat</w:t>
-            </w:r>
-          </w:p>
-          <w:p>
-            <w:pPr>
-              <w:pStyle w:val="Bunntekst"/>
-              <w:tabs>
-                <w:tab w:val="left" w:pos="426"/>
-                <w:tab w:val="right" w:pos="8306"/>
-              </w:tabs>
-              <w:rPr>
-                <w:rFonts w:ascii="Arial" w:hAnsi="Arial" w:cs="Arial"/>
-                <w:i/>
-                <w:sz w:val="18"/>
-              </w:rPr>
-            </w:pPr>
-            <w:r>
-              <w:rPr>
-                <w:rFonts w:ascii="Arial" w:hAnsi="Arial" w:cs="Arial"/>
-                <w:i/>
-                <w:sz w:val="18"/>
-              </w:rPr>
-              <w:lastRenderedPageBreak/>
-              <w:t>D. Alvorlig</w:t>
-            </w:r>
-          </w:p>
-          <w:p>
-            <w:pPr>
-              <w:pStyle w:val="Bunntekst"/>
-              <w:tabs>
-                <w:tab w:val="left" w:pos="426"/>
-                <w:tab w:val="right" w:pos="8306"/>
-              </w:tabs>
-              <w:rPr>
-                <w:rFonts w:ascii="Arial" w:hAnsi="Arial" w:cs="Arial"/>
-                <w:i/>
-                <w:sz w:val="18"/>
-              </w:rPr>
-            </w:pPr>
-            <w:r>
-              <w:rPr>
-                <w:rFonts w:ascii="Arial" w:hAnsi="Arial" w:cs="Arial"/>
-                <w:i/>
-                <w:sz w:val="18"/>
-              </w:rPr>
-              <w:t>E. Svært alvorlig</w:t>
-            </w:r>
-          </w:p>
-        </w:tc>
-        <w:tc>
-          <w:tcPr>
             <w:tcW w:w="851" w:type="dxa"/>
-            <w:gridSpan w:val="2"/>
           </w:tcPr>
           <w:p>
             <w:pPr>
@@ -8209,7 +8757,6 @@
           <w:sz w:val="24"/>
           <w:szCs w:val="28"/>
         </w:rPr>
-        <w:lastRenderedPageBreak/>
         <w:t xml:space="preserve">Tiltak kan påvirke både sannsynlighet og konsekvens. Prioriter tiltak som kan forhindre at hendelsen inntreffer, dvs. sannsynlighetsreduserende tiltak foran skjerpet beredskap, dvs. konsekvensreduserende tiltak. </w:t>
       </w:r>
     </w:p>
@@ -8233,7 +8780,7 @@
           <w:bCs/>
         </w:rPr>
       </w:pPr>
-      <w:bookmarkStart w:id="9" w:name="_Toc104278593"/>
+      <w:bookmarkStart w:id="10" w:name="_Toc104369540"/>
       <w:r>
         <w:rPr>
           <w:rFonts w:ascii="Times New Roman" w:hAnsi="Times New Roman" w:cs="Times New Roman"/>
@@ -8242,7 +8789,7 @@
         </w:rPr>
         <w:t>Gradering av data</w:t>
       </w:r>
-      <w:bookmarkEnd w:id="9"/>
+      <w:bookmarkEnd w:id="10"/>
     </w:p>
     <w:p>
       <w:pPr>

</xml_diff>